<commit_message>
sqlpractice.com sums uploaded with leetcode update
</commit_message>
<xml_diff>
--- a/SQL_Problems/Leetcode_SQL/Leetcode_SQL_Problems.docx
+++ b/SQL_Problems/Leetcode_SQL/Leetcode_SQL_Problems.docx
@@ -2705,7 +2705,702 @@
       </w:r>
     </w:p>
     <w:p/>
-    <w:p/>
+    <w:p>
+      <w:r>
+        <w:lastRenderedPageBreak/>
+        <w:t xml:space="preserve">511. Game Play Analysis I </w:t>
+      </w:r>
+      <w:r>
+        <w:t>Table: Activity</w:t>
+      </w:r>
+    </w:p>
+    <w:p>
+      <w:r>
+        <w:t>+--------------+---------+</w:t>
+      </w:r>
+    </w:p>
+    <w:p>
+      <w:r>
+        <w:t xml:space="preserve">| Column </w:t>
+      </w:r>
+      <w:proofErr w:type="gramStart"/>
+      <w:r>
+        <w:t>Name  |</w:t>
+      </w:r>
+      <w:proofErr w:type="gramEnd"/>
+      <w:r>
+        <w:t xml:space="preserve"> Type    |</w:t>
+      </w:r>
+    </w:p>
+    <w:p>
+      <w:r>
+        <w:t>+--------------+---------+</w:t>
+      </w:r>
+    </w:p>
+    <w:p>
+      <w:r>
+        <w:t xml:space="preserve">| </w:t>
+      </w:r>
+      <w:proofErr w:type="spellStart"/>
+      <w:r>
+        <w:t>player_id</w:t>
+      </w:r>
+      <w:proofErr w:type="spellEnd"/>
+      <w:r>
+        <w:t xml:space="preserve">    | int     |</w:t>
+      </w:r>
+    </w:p>
+    <w:p>
+      <w:r>
+        <w:t xml:space="preserve">| </w:t>
+      </w:r>
+      <w:proofErr w:type="spellStart"/>
+      <w:r>
+        <w:t>device_id</w:t>
+      </w:r>
+      <w:proofErr w:type="spellEnd"/>
+      <w:r>
+        <w:t xml:space="preserve">    | int     |</w:t>
+      </w:r>
+    </w:p>
+    <w:p>
+      <w:r>
+        <w:t xml:space="preserve">| </w:t>
+      </w:r>
+      <w:proofErr w:type="spellStart"/>
+      <w:r>
+        <w:t>event_date</w:t>
+      </w:r>
+      <w:proofErr w:type="spellEnd"/>
+      <w:r>
+        <w:t xml:space="preserve">   | date    |</w:t>
+      </w:r>
+    </w:p>
+    <w:p>
+      <w:r>
+        <w:t xml:space="preserve">| </w:t>
+      </w:r>
+      <w:proofErr w:type="spellStart"/>
+      <w:r>
+        <w:t>games_played</w:t>
+      </w:r>
+      <w:proofErr w:type="spellEnd"/>
+      <w:r>
+        <w:t xml:space="preserve"> | int     |</w:t>
+      </w:r>
+    </w:p>
+    <w:p>
+      <w:r>
+        <w:t>+--------------+---------+</w:t>
+      </w:r>
+    </w:p>
+    <w:p>
+      <w:r>
+        <w:t>(</w:t>
+      </w:r>
+      <w:proofErr w:type="spellStart"/>
+      <w:r>
+        <w:t>player_id</w:t>
+      </w:r>
+      <w:proofErr w:type="spellEnd"/>
+      <w:r>
+        <w:t xml:space="preserve">, </w:t>
+      </w:r>
+      <w:proofErr w:type="spellStart"/>
+      <w:r>
+        <w:t>event_date</w:t>
+      </w:r>
+      <w:proofErr w:type="spellEnd"/>
+      <w:r>
+        <w:t>) is the primary key (combination of columns with unique values) of this table.</w:t>
+      </w:r>
+    </w:p>
+    <w:p>
+      <w:r>
+        <w:t>This table shows the activity of players of some games.</w:t>
+      </w:r>
+    </w:p>
+    <w:p>
+      <w:r>
+        <w:t>Each row is a record of a player who logged in and played a number of games (possibly 0) before logging out on someday using some device.</w:t>
+      </w:r>
+    </w:p>
+    <w:p>
+      <w:r>
+        <w:t>Write a solution to find the </w:t>
+      </w:r>
+      <w:r>
+        <w:rPr>
+          <w:b/>
+          <w:bCs/>
+        </w:rPr>
+        <w:t>first login date</w:t>
+      </w:r>
+      <w:r>
+        <w:t> for each player.</w:t>
+      </w:r>
+    </w:p>
+    <w:p>
+      <w:r>
+        <w:t>Return the result table in </w:t>
+      </w:r>
+      <w:r>
+        <w:rPr>
+          <w:b/>
+          <w:bCs/>
+        </w:rPr>
+        <w:t>any order</w:t>
+      </w:r>
+      <w:r>
+        <w:t>.</w:t>
+      </w:r>
+    </w:p>
+    <w:p>
+      <w:r>
+        <w:t>The result format is in the following example.</w:t>
+      </w:r>
+    </w:p>
+    <w:p>
+      <w:r>
+        <w:rPr>
+          <w:b/>
+          <w:bCs/>
+        </w:rPr>
+        <w:t>Example 1:</w:t>
+      </w:r>
+    </w:p>
+    <w:p>
+      <w:r>
+        <w:rPr>
+          <w:b/>
+          <w:bCs/>
+        </w:rPr>
+        <w:t>Input:</w:t>
+      </w:r>
+      <w:r>
+        <w:t xml:space="preserve"> </w:t>
+      </w:r>
+    </w:p>
+    <w:p>
+      <w:pPr>
+        <w:sectPr>
+          <w:type w:val="continuous"/>
+          <w:pgSz w:w="11906" w:h="16838" w:code="9"/>
+          <w:pgMar w:top="720" w:right="720" w:bottom="720" w:left="720" w:header="113" w:footer="709" w:gutter="0"/>
+          <w:pgBorders w:offsetFrom="page">
+            <w:top w:val="triple" w:sz="4" w:space="24" w:color="auto"/>
+            <w:left w:val="triple" w:sz="4" w:space="24" w:color="auto"/>
+            <w:bottom w:val="triple" w:sz="4" w:space="24" w:color="auto"/>
+            <w:right w:val="triple" w:sz="4" w:space="24" w:color="auto"/>
+          </w:pgBorders>
+          <w:cols w:space="708"/>
+          <w:docGrid w:linePitch="360"/>
+        </w:sectPr>
+      </w:pPr>
+    </w:p>
+    <w:p>
+      <w:r>
+        <w:t>Activity table:</w:t>
+      </w:r>
+    </w:p>
+    <w:p>
+      <w:r>
+        <w:t>+-----------+-----------+------------+--------------+</w:t>
+      </w:r>
+    </w:p>
+    <w:p>
+      <w:r>
+        <w:t xml:space="preserve">| </w:t>
+      </w:r>
+      <w:proofErr w:type="spellStart"/>
+      <w:r>
+        <w:t>player_id</w:t>
+      </w:r>
+      <w:proofErr w:type="spellEnd"/>
+      <w:r>
+        <w:t xml:space="preserve"> | </w:t>
+      </w:r>
+      <w:proofErr w:type="spellStart"/>
+      <w:r>
+        <w:t>device_id</w:t>
+      </w:r>
+      <w:proofErr w:type="spellEnd"/>
+      <w:r>
+        <w:t xml:space="preserve"> | </w:t>
+      </w:r>
+      <w:proofErr w:type="spellStart"/>
+      <w:r>
+        <w:t>event_date</w:t>
+      </w:r>
+      <w:proofErr w:type="spellEnd"/>
+      <w:r>
+        <w:t xml:space="preserve"> | </w:t>
+      </w:r>
+      <w:proofErr w:type="spellStart"/>
+      <w:r>
+        <w:t>games_played</w:t>
+      </w:r>
+      <w:proofErr w:type="spellEnd"/>
+      <w:r>
+        <w:t xml:space="preserve"> |</w:t>
+      </w:r>
+    </w:p>
+    <w:p>
+      <w:r>
+        <w:t>+-----------+-----------+------------+--------------+</w:t>
+      </w:r>
+    </w:p>
+    <w:p>
+      <w:r>
+        <w:t>| 1         | 2         | 2016-03-01 | 5            |</w:t>
+      </w:r>
+    </w:p>
+    <w:p>
+      <w:r>
+        <w:t>| 1         | 2         | 2016-05-02 | 6            |</w:t>
+      </w:r>
+    </w:p>
+    <w:p>
+      <w:r>
+        <w:t>| 2         | 3         | 2017-06-25 | 1            |</w:t>
+      </w:r>
+    </w:p>
+    <w:p>
+      <w:r>
+        <w:t>| 3         | 1         | 2016-03-02 | 0            |</w:t>
+      </w:r>
+    </w:p>
+    <w:p>
+      <w:r>
+        <w:t>| 3         | 4         | 2018-07-03 | 5            |</w:t>
+      </w:r>
+    </w:p>
+    <w:p>
+      <w:r>
+        <w:t>+-----------+-----------+------------+--------------+</w:t>
+      </w:r>
+    </w:p>
+    <w:p>
+      <w:r>
+        <w:rPr>
+          <w:b/>
+          <w:bCs/>
+        </w:rPr>
+        <w:t>Output:</w:t>
+      </w:r>
+      <w:r>
+        <w:t xml:space="preserve"> </w:t>
+      </w:r>
+    </w:p>
+    <w:p>
+      <w:r>
+        <w:t>+-----------+-------------+</w:t>
+      </w:r>
+    </w:p>
+    <w:p>
+      <w:r>
+        <w:t xml:space="preserve">| </w:t>
+      </w:r>
+      <w:proofErr w:type="spellStart"/>
+      <w:r>
+        <w:t>player_id</w:t>
+      </w:r>
+      <w:proofErr w:type="spellEnd"/>
+      <w:r>
+        <w:t xml:space="preserve"> | </w:t>
+      </w:r>
+      <w:proofErr w:type="spellStart"/>
+      <w:r>
+        <w:t>first_login</w:t>
+      </w:r>
+      <w:proofErr w:type="spellEnd"/>
+      <w:r>
+        <w:t xml:space="preserve"> |</w:t>
+      </w:r>
+    </w:p>
+    <w:p>
+      <w:r>
+        <w:t>+-----------+-------------+</w:t>
+      </w:r>
+    </w:p>
+    <w:p>
+      <w:r>
+        <w:t>| 1         | 2016-03-</w:t>
+      </w:r>
+      <w:proofErr w:type="gramStart"/>
+      <w:r>
+        <w:t>01  |</w:t>
+      </w:r>
+      <w:proofErr w:type="gramEnd"/>
+    </w:p>
+    <w:p>
+      <w:r>
+        <w:t>| 2         | 2017-06-</w:t>
+      </w:r>
+      <w:proofErr w:type="gramStart"/>
+      <w:r>
+        <w:t>25  |</w:t>
+      </w:r>
+      <w:proofErr w:type="gramEnd"/>
+    </w:p>
+    <w:p>
+      <w:r>
+        <w:t>| 3         | 2016-03-</w:t>
+      </w:r>
+      <w:proofErr w:type="gramStart"/>
+      <w:r>
+        <w:t>02  |</w:t>
+      </w:r>
+      <w:proofErr w:type="gramEnd"/>
+    </w:p>
+    <w:p>
+      <w:r>
+        <w:t>+-----------+-------------+</w:t>
+      </w:r>
+    </w:p>
+    <w:p>
+      <w:pPr>
+        <w:sectPr>
+          <w:type w:val="continuous"/>
+          <w:pgSz w:w="11906" w:h="16838" w:code="9"/>
+          <w:pgMar w:top="720" w:right="720" w:bottom="720" w:left="720" w:header="113" w:footer="709" w:gutter="0"/>
+          <w:pgBorders w:offsetFrom="page">
+            <w:top w:val="triple" w:sz="4" w:space="24" w:color="auto"/>
+            <w:left w:val="triple" w:sz="4" w:space="24" w:color="auto"/>
+            <w:bottom w:val="triple" w:sz="4" w:space="24" w:color="auto"/>
+            <w:right w:val="triple" w:sz="4" w:space="24" w:color="auto"/>
+          </w:pgBorders>
+          <w:cols w:num="2" w:space="708"/>
+          <w:docGrid w:linePitch="360"/>
+        </w:sectPr>
+      </w:pPr>
+    </w:p>
+    <w:p>
+      <w:pPr>
+        <w:ind w:left="2160"/>
+        <w:rPr>
+          <w:b/>
+          <w:bCs/>
+          <w:color w:val="FF0000"/>
+        </w:rPr>
+      </w:pPr>
+      <w:r>
+        <w:rPr>
+          <w:b/>
+          <w:bCs/>
+          <w:color w:val="FF0000"/>
+        </w:rPr>
+        <w:t># Write your MySQL query statement below</w:t>
+      </w:r>
+    </w:p>
+    <w:p>
+      <w:pPr>
+        <w:ind w:left="2160"/>
+        <w:rPr>
+          <w:b/>
+          <w:bCs/>
+          <w:color w:val="FF0000"/>
+        </w:rPr>
+      </w:pPr>
+      <w:r>
+        <w:rPr>
+          <w:b/>
+          <w:bCs/>
+          <w:color w:val="FF0000"/>
+        </w:rPr>
+        <w:t xml:space="preserve">with </w:t>
+      </w:r>
+      <w:proofErr w:type="spellStart"/>
+      <w:r>
+        <w:rPr>
+          <w:b/>
+          <w:bCs/>
+          <w:color w:val="FF0000"/>
+        </w:rPr>
+        <w:t>logincte</w:t>
+      </w:r>
+      <w:proofErr w:type="spellEnd"/>
+      <w:r>
+        <w:rPr>
+          <w:b/>
+          <w:bCs/>
+          <w:color w:val="FF0000"/>
+        </w:rPr>
+        <w:t xml:space="preserve"> as (</w:t>
+      </w:r>
+    </w:p>
+    <w:p>
+      <w:pPr>
+        <w:ind w:left="2160"/>
+        <w:rPr>
+          <w:b/>
+          <w:bCs/>
+          <w:color w:val="FF0000"/>
+        </w:rPr>
+      </w:pPr>
+      <w:r>
+        <w:rPr>
+          <w:b/>
+          <w:bCs/>
+          <w:color w:val="FF0000"/>
+        </w:rPr>
+        <w:t xml:space="preserve">    select *, </w:t>
+      </w:r>
+      <w:proofErr w:type="spellStart"/>
+      <w:r>
+        <w:rPr>
+          <w:b/>
+          <w:bCs/>
+          <w:color w:val="FF0000"/>
+        </w:rPr>
+        <w:t>row_</w:t>
+      </w:r>
+      <w:proofErr w:type="gramStart"/>
+      <w:r>
+        <w:rPr>
+          <w:b/>
+          <w:bCs/>
+          <w:color w:val="FF0000"/>
+        </w:rPr>
+        <w:t>number</w:t>
+      </w:r>
+      <w:proofErr w:type="spellEnd"/>
+      <w:r>
+        <w:rPr>
+          <w:b/>
+          <w:bCs/>
+          <w:color w:val="FF0000"/>
+        </w:rPr>
+        <w:t>(</w:t>
+      </w:r>
+      <w:proofErr w:type="gramEnd"/>
+      <w:r>
+        <w:rPr>
+          <w:b/>
+          <w:bCs/>
+          <w:color w:val="FF0000"/>
+        </w:rPr>
+        <w:t xml:space="preserve">) over(partition by </w:t>
+      </w:r>
+      <w:proofErr w:type="spellStart"/>
+      <w:r>
+        <w:rPr>
+          <w:b/>
+          <w:bCs/>
+          <w:color w:val="FF0000"/>
+        </w:rPr>
+        <w:t>player_id</w:t>
+      </w:r>
+      <w:proofErr w:type="spellEnd"/>
+      <w:r>
+        <w:rPr>
+          <w:b/>
+          <w:bCs/>
+          <w:color w:val="FF0000"/>
+        </w:rPr>
+        <w:t xml:space="preserve"> order by </w:t>
+      </w:r>
+      <w:proofErr w:type="spellStart"/>
+      <w:r>
+        <w:rPr>
+          <w:b/>
+          <w:bCs/>
+          <w:color w:val="FF0000"/>
+        </w:rPr>
+        <w:t>event_date</w:t>
+      </w:r>
+      <w:proofErr w:type="spellEnd"/>
+      <w:r>
+        <w:rPr>
+          <w:b/>
+          <w:bCs/>
+          <w:color w:val="FF0000"/>
+        </w:rPr>
+        <w:t xml:space="preserve"> </w:t>
+      </w:r>
+      <w:proofErr w:type="spellStart"/>
+      <w:r>
+        <w:rPr>
+          <w:b/>
+          <w:bCs/>
+          <w:color w:val="FF0000"/>
+        </w:rPr>
+        <w:t>asc</w:t>
+      </w:r>
+      <w:proofErr w:type="spellEnd"/>
+      <w:r>
+        <w:rPr>
+          <w:b/>
+          <w:bCs/>
+          <w:color w:val="FF0000"/>
+        </w:rPr>
+        <w:t xml:space="preserve">) as </w:t>
+      </w:r>
+      <w:proofErr w:type="spellStart"/>
+      <w:r>
+        <w:rPr>
+          <w:b/>
+          <w:bCs/>
+          <w:color w:val="FF0000"/>
+        </w:rPr>
+        <w:t>rownum</w:t>
+      </w:r>
+      <w:proofErr w:type="spellEnd"/>
+    </w:p>
+    <w:p>
+      <w:pPr>
+        <w:ind w:left="2160"/>
+        <w:rPr>
+          <w:b/>
+          <w:bCs/>
+          <w:color w:val="FF0000"/>
+        </w:rPr>
+      </w:pPr>
+      <w:r>
+        <w:rPr>
+          <w:b/>
+          <w:bCs/>
+          <w:color w:val="FF0000"/>
+        </w:rPr>
+        <w:t>    from activity)</w:t>
+      </w:r>
+    </w:p>
+    <w:p>
+      <w:pPr>
+        <w:ind w:left="2160"/>
+        <w:rPr>
+          <w:b/>
+          <w:bCs/>
+          <w:color w:val="FF0000"/>
+        </w:rPr>
+      </w:pPr>
+      <w:r>
+        <w:rPr>
+          <w:b/>
+          <w:bCs/>
+          <w:color w:val="FF0000"/>
+        </w:rPr>
+        <w:t xml:space="preserve">select </w:t>
+      </w:r>
+      <w:proofErr w:type="spellStart"/>
+      <w:r>
+        <w:rPr>
+          <w:b/>
+          <w:bCs/>
+          <w:color w:val="FF0000"/>
+        </w:rPr>
+        <w:t>player_id</w:t>
+      </w:r>
+      <w:proofErr w:type="spellEnd"/>
+      <w:r>
+        <w:rPr>
+          <w:b/>
+          <w:bCs/>
+          <w:color w:val="FF0000"/>
+        </w:rPr>
+        <w:t xml:space="preserve">, </w:t>
+      </w:r>
+      <w:proofErr w:type="spellStart"/>
+      <w:r>
+        <w:rPr>
+          <w:b/>
+          <w:bCs/>
+          <w:color w:val="FF0000"/>
+        </w:rPr>
+        <w:t>event_date</w:t>
+      </w:r>
+      <w:proofErr w:type="spellEnd"/>
+      <w:r>
+        <w:rPr>
+          <w:b/>
+          <w:bCs/>
+          <w:color w:val="FF0000"/>
+        </w:rPr>
+        <w:t xml:space="preserve"> as </w:t>
+      </w:r>
+      <w:proofErr w:type="spellStart"/>
+      <w:r>
+        <w:rPr>
+          <w:b/>
+          <w:bCs/>
+          <w:color w:val="FF0000"/>
+        </w:rPr>
+        <w:t>first_login</w:t>
+      </w:r>
+      <w:proofErr w:type="spellEnd"/>
+      <w:r>
+        <w:rPr>
+          <w:b/>
+          <w:bCs/>
+          <w:color w:val="FF0000"/>
+        </w:rPr>
+        <w:t xml:space="preserve"> </w:t>
+      </w:r>
+    </w:p>
+    <w:p>
+      <w:pPr>
+        <w:ind w:left="2160"/>
+        <w:rPr>
+          <w:b/>
+          <w:bCs/>
+          <w:color w:val="FF0000"/>
+        </w:rPr>
+      </w:pPr>
+      <w:r>
+        <w:rPr>
+          <w:b/>
+          <w:bCs/>
+          <w:color w:val="FF0000"/>
+        </w:rPr>
+        <w:t xml:space="preserve">from </w:t>
+      </w:r>
+      <w:proofErr w:type="spellStart"/>
+      <w:r>
+        <w:rPr>
+          <w:b/>
+          <w:bCs/>
+          <w:color w:val="FF0000"/>
+        </w:rPr>
+        <w:t>logincte</w:t>
+      </w:r>
+      <w:proofErr w:type="spellEnd"/>
+    </w:p>
+    <w:p>
+      <w:pPr>
+        <w:ind w:left="2160"/>
+        <w:rPr>
+          <w:b/>
+          <w:bCs/>
+          <w:color w:val="FF0000"/>
+        </w:rPr>
+      </w:pPr>
+      <w:r>
+        <w:rPr>
+          <w:b/>
+          <w:bCs/>
+          <w:color w:val="FF0000"/>
+        </w:rPr>
+        <w:t xml:space="preserve">where </w:t>
+      </w:r>
+      <w:proofErr w:type="spellStart"/>
+      <w:r>
+        <w:rPr>
+          <w:b/>
+          <w:bCs/>
+          <w:color w:val="FF0000"/>
+        </w:rPr>
+        <w:t>rownum</w:t>
+      </w:r>
+      <w:proofErr w:type="spellEnd"/>
+      <w:r>
+        <w:rPr>
+          <w:b/>
+          <w:bCs/>
+          <w:color w:val="FF0000"/>
+        </w:rPr>
+        <w:t xml:space="preserve"> = 1;</w:t>
+      </w:r>
+    </w:p>
     <w:p/>
     <w:sectPr>
       <w:type w:val="continuous"/>
@@ -3471,6 +4166,19 @@
       <w:shd w:val="clear" w:color="auto" w:fill="E1DFDD"/>
     </w:rPr>
   </w:style>
+  <w:style w:type="paragraph" w:styleId="NormalWeb">
+    <w:name w:val="Normal (Web)"/>
+    <w:basedOn w:val="Normal"/>
+    <w:uiPriority w:val="99"/>
+    <w:semiHidden/>
+    <w:unhideWhenUsed/>
+    <w:rsid w:val="00DB7CCA"/>
+    <w:rPr>
+      <w:rFonts w:ascii="Times New Roman" w:hAnsi="Times New Roman" w:cs="Times New Roman"/>
+      <w:sz w:val="24"/>
+      <w:szCs w:val="24"/>
+    </w:rPr>
+  </w:style>
 </w:styles>
 </file>
 

</xml_diff>

<commit_message>
Solved 1907 and 1527
</commit_message>
<xml_diff>
--- a/SQL_Problems/Leetcode_SQL/Leetcode_SQL_Problems.docx
+++ b/SQL_Problems/Leetcode_SQL/Leetcode_SQL_Problems.docx
@@ -38,13 +38,8 @@
       </w:r>
     </w:p>
     <w:p>
-      <w:proofErr w:type="spellStart"/>
-      <w:r>
-        <w:t>id</w:t>
-      </w:r>
-      <w:proofErr w:type="spellEnd"/>
-      <w:r>
-        <w:t xml:space="preserve"> is the primary key (column with unique values) for this table.</w:t>
+      <w:r>
+        <w:t>id is the primary key (column with unique values) for this table.</w:t>
       </w:r>
     </w:p>
     <w:p>
@@ -106,41 +101,17 @@
     </w:p>
     <w:p>
       <w:r>
-        <w:t xml:space="preserve">| </w:t>
-      </w:r>
-      <w:proofErr w:type="gramStart"/>
-      <w:r>
-        <w:t>1  |</w:t>
-      </w:r>
-      <w:proofErr w:type="gramEnd"/>
-      <w:r>
-        <w:t xml:space="preserve"> a@b.com |</w:t>
-      </w:r>
-    </w:p>
-    <w:p>
-      <w:r>
-        <w:t xml:space="preserve">| </w:t>
-      </w:r>
-      <w:proofErr w:type="gramStart"/>
-      <w:r>
-        <w:t>2  |</w:t>
-      </w:r>
-      <w:proofErr w:type="gramEnd"/>
-      <w:r>
-        <w:t xml:space="preserve"> c@d.com |</w:t>
-      </w:r>
-    </w:p>
-    <w:p>
-      <w:r>
-        <w:t xml:space="preserve">| </w:t>
-      </w:r>
-      <w:proofErr w:type="gramStart"/>
-      <w:r>
-        <w:t>3  |</w:t>
-      </w:r>
-      <w:proofErr w:type="gramEnd"/>
-      <w:r>
-        <w:t xml:space="preserve"> a@b.com |</w:t>
+        <w:t>| 1  | a@b.com |</w:t>
+      </w:r>
+    </w:p>
+    <w:p>
+      <w:r>
+        <w:t>| 2  | c@d.com |</w:t>
+      </w:r>
+    </w:p>
+    <w:p>
+      <w:r>
+        <w:t>| 3  | a@b.com |</w:t>
       </w:r>
     </w:p>
     <w:p>
@@ -222,25 +193,7 @@
           <w:bCs/>
           <w:color w:val="FF0000"/>
         </w:rPr>
-        <w:t xml:space="preserve">with </w:t>
-      </w:r>
-      <w:proofErr w:type="spellStart"/>
-      <w:r>
-        <w:rPr>
-          <w:b/>
-          <w:bCs/>
-          <w:color w:val="FF0000"/>
-        </w:rPr>
-        <w:t>duplicatecte</w:t>
-      </w:r>
-      <w:proofErr w:type="spellEnd"/>
-      <w:r>
-        <w:rPr>
-          <w:b/>
-          <w:bCs/>
-          <w:color w:val="FF0000"/>
-        </w:rPr>
-        <w:t xml:space="preserve"> as (</w:t>
+        <w:t>with duplicatecte as (</w:t>
       </w:r>
     </w:p>
     <w:p>
@@ -258,43 +211,7 @@
           <w:bCs/>
           <w:color w:val="FF0000"/>
         </w:rPr>
-        <w:t xml:space="preserve">    select id, email, </w:t>
-      </w:r>
-      <w:proofErr w:type="spellStart"/>
-      <w:r>
-        <w:rPr>
-          <w:b/>
-          <w:bCs/>
-          <w:color w:val="FF0000"/>
-        </w:rPr>
-        <w:t>row_</w:t>
-      </w:r>
-      <w:proofErr w:type="gramStart"/>
-      <w:r>
-        <w:rPr>
-          <w:b/>
-          <w:bCs/>
-          <w:color w:val="FF0000"/>
-        </w:rPr>
-        <w:t>number</w:t>
-      </w:r>
-      <w:proofErr w:type="spellEnd"/>
-      <w:r>
-        <w:rPr>
-          <w:b/>
-          <w:bCs/>
-          <w:color w:val="FF0000"/>
-        </w:rPr>
-        <w:t>(</w:t>
-      </w:r>
-      <w:proofErr w:type="gramEnd"/>
-      <w:r>
-        <w:rPr>
-          <w:b/>
-          <w:bCs/>
-          <w:color w:val="FF0000"/>
-        </w:rPr>
-        <w:t>) over(partition by email) as ranking</w:t>
+        <w:t>    select id, email, row_number() over(partition by email) as ranking</w:t>
       </w:r>
     </w:p>
     <w:p>
@@ -346,36 +263,13 @@
           <w:bCs/>
           <w:color w:val="FF0000"/>
         </w:rPr>
-        <w:t xml:space="preserve">select distinct email from </w:t>
-      </w:r>
-      <w:proofErr w:type="spellStart"/>
-      <w:r>
-        <w:rPr>
-          <w:b/>
-          <w:bCs/>
-          <w:color w:val="FF0000"/>
-        </w:rPr>
-        <w:t>duplicatecte</w:t>
-      </w:r>
-      <w:proofErr w:type="spellEnd"/>
-      <w:r>
-        <w:rPr>
-          <w:b/>
-          <w:bCs/>
-          <w:color w:val="FF0000"/>
-        </w:rPr>
-        <w:t xml:space="preserve"> where ranking &gt;1;</w:t>
-      </w:r>
-    </w:p>
-    <w:p>
-      <w:proofErr w:type="gramStart"/>
+        <w:t>select distinct email from duplicatecte where ranking &gt;1;</w:t>
+      </w:r>
+    </w:p>
+    <w:p>
       <w:r>
         <w:lastRenderedPageBreak/>
-        <w:t>183 .</w:t>
-      </w:r>
-      <w:proofErr w:type="gramEnd"/>
-      <w:r>
-        <w:t xml:space="preserve"> Customers who never Order</w:t>
+        <w:t>183 . Customers who never Order</w:t>
       </w:r>
     </w:p>
     <w:p>
@@ -431,13 +325,8 @@
       </w:r>
     </w:p>
     <w:p>
-      <w:proofErr w:type="spellStart"/>
-      <w:r>
-        <w:t>id</w:t>
-      </w:r>
-      <w:proofErr w:type="spellEnd"/>
-      <w:r>
-        <w:t xml:space="preserve"> is the primary key (column with unique values) for this table.</w:t>
+      <w:r>
+        <w:t>id is the primary key (column with unique values) for this table.</w:t>
       </w:r>
     </w:p>
     <w:p>
@@ -472,30 +361,12 @@
     </w:p>
     <w:p>
       <w:r>
-        <w:t xml:space="preserve">| id          | </w:t>
-      </w:r>
-      <w:proofErr w:type="gramStart"/>
-      <w:r>
-        <w:t>int  |</w:t>
-      </w:r>
-      <w:proofErr w:type="gramEnd"/>
-    </w:p>
-    <w:p>
-      <w:r>
-        <w:t xml:space="preserve">| </w:t>
-      </w:r>
-      <w:proofErr w:type="spellStart"/>
-      <w:proofErr w:type="gramStart"/>
-      <w:r>
-        <w:t>customerId</w:t>
-      </w:r>
-      <w:proofErr w:type="spellEnd"/>
-      <w:r>
-        <w:t xml:space="preserve">  |</w:t>
-      </w:r>
-      <w:proofErr w:type="gramEnd"/>
-      <w:r>
-        <w:t xml:space="preserve"> int  |</w:t>
+        <w:t>| id          | int  |</w:t>
+      </w:r>
+    </w:p>
+    <w:p>
+      <w:r>
+        <w:t>| customerId  | int  |</w:t>
       </w:r>
     </w:p>
     <w:p>
@@ -504,23 +375,13 @@
       </w:r>
     </w:p>
     <w:p>
-      <w:proofErr w:type="spellStart"/>
-      <w:r>
-        <w:t>id</w:t>
-      </w:r>
-      <w:proofErr w:type="spellEnd"/>
-      <w:r>
-        <w:t xml:space="preserve"> is the primary key (column with unique values) for this table.</w:t>
-      </w:r>
-    </w:p>
-    <w:p>
-      <w:proofErr w:type="spellStart"/>
-      <w:r>
-        <w:t>customerId</w:t>
-      </w:r>
-      <w:proofErr w:type="spellEnd"/>
-      <w:r>
-        <w:t xml:space="preserve"> is a foreign key (reference columns) of the ID from the Customers table.</w:t>
+      <w:r>
+        <w:t>id is the primary key (column with unique values) for this table.</w:t>
+      </w:r>
+    </w:p>
+    <w:p>
+      <w:r>
+        <w:t>customerId is a foreign key (reference columns) of the ID from the Customers table.</w:t>
       </w:r>
     </w:p>
     <w:p>
@@ -603,25 +464,7 @@
           <w:bCs/>
           <w:color w:val="FF0000"/>
         </w:rPr>
-        <w:t xml:space="preserve">with </w:t>
-      </w:r>
-      <w:proofErr w:type="spellStart"/>
-      <w:r>
-        <w:rPr>
-          <w:b/>
-          <w:bCs/>
-          <w:color w:val="FF0000"/>
-        </w:rPr>
-        <w:t>neverordercte</w:t>
-      </w:r>
-      <w:proofErr w:type="spellEnd"/>
-      <w:r>
-        <w:rPr>
-          <w:b/>
-          <w:bCs/>
-          <w:color w:val="FF0000"/>
-        </w:rPr>
-        <w:t xml:space="preserve"> as (</w:t>
+        <w:t>with neverordercte as (</w:t>
       </w:r>
     </w:p>
     <w:p>
@@ -639,18 +482,8 @@
           <w:bCs/>
           <w:color w:val="FF0000"/>
         </w:rPr>
-        <w:t xml:space="preserve">    select c.id as id, c.name as Customers, o.id as </w:t>
-      </w:r>
-      <w:proofErr w:type="spellStart"/>
-      <w:r>
-        <w:rPr>
-          <w:b/>
-          <w:bCs/>
-          <w:color w:val="FF0000"/>
-        </w:rPr>
-        <w:t>orderid</w:t>
-      </w:r>
-      <w:proofErr w:type="spellEnd"/>
+        <w:t>    select c.id as id, c.name as Customers, o.id as orderid</w:t>
+      </w:r>
     </w:p>
     <w:p>
       <w:pPr>
@@ -667,27 +500,7 @@
           <w:bCs/>
           <w:color w:val="FF0000"/>
         </w:rPr>
-        <w:t xml:space="preserve">    from customers c left join orders o on c.id = </w:t>
-      </w:r>
-      <w:proofErr w:type="spellStart"/>
-      <w:proofErr w:type="gramStart"/>
-      <w:r>
-        <w:rPr>
-          <w:b/>
-          <w:bCs/>
-          <w:color w:val="FF0000"/>
-        </w:rPr>
-        <w:t>o.customerid</w:t>
-      </w:r>
-      <w:proofErr w:type="spellEnd"/>
-      <w:proofErr w:type="gramEnd"/>
-      <w:r>
-        <w:rPr>
-          <w:b/>
-          <w:bCs/>
-          <w:color w:val="FF0000"/>
-        </w:rPr>
-        <w:t xml:space="preserve">    </w:t>
+        <w:t>    from customers c left join orders o on c.id = o.customerid    </w:t>
       </w:r>
     </w:p>
     <w:p>
@@ -723,43 +536,7 @@
           <w:bCs/>
           <w:color w:val="FF0000"/>
         </w:rPr>
-        <w:t xml:space="preserve">select Customers from </w:t>
-      </w:r>
-      <w:proofErr w:type="spellStart"/>
-      <w:r>
-        <w:rPr>
-          <w:b/>
-          <w:bCs/>
-          <w:color w:val="FF0000"/>
-        </w:rPr>
-        <w:t>neverordercte</w:t>
-      </w:r>
-      <w:proofErr w:type="spellEnd"/>
-      <w:r>
-        <w:rPr>
-          <w:b/>
-          <w:bCs/>
-          <w:color w:val="FF0000"/>
-        </w:rPr>
-        <w:t xml:space="preserve"> where </w:t>
-      </w:r>
-      <w:proofErr w:type="spellStart"/>
-      <w:r>
-        <w:rPr>
-          <w:b/>
-          <w:bCs/>
-          <w:color w:val="FF0000"/>
-        </w:rPr>
-        <w:t>orderid</w:t>
-      </w:r>
-      <w:proofErr w:type="spellEnd"/>
-      <w:r>
-        <w:rPr>
-          <w:b/>
-          <w:bCs/>
-          <w:color w:val="FF0000"/>
-        </w:rPr>
-        <w:t xml:space="preserve"> is NULL;</w:t>
+        <w:t>select Customers from neverordercte where orderid is NULL;</w:t>
       </w:r>
     </w:p>
     <w:p>
@@ -794,28 +571,12 @@
     </w:p>
     <w:p>
       <w:r>
-        <w:t xml:space="preserve">| </w:t>
-      </w:r>
-      <w:proofErr w:type="spellStart"/>
-      <w:r>
-        <w:t>order_number</w:t>
-      </w:r>
-      <w:proofErr w:type="spellEnd"/>
-      <w:r>
-        <w:t xml:space="preserve">    | int      |</w:t>
-      </w:r>
-    </w:p>
-    <w:p>
-      <w:r>
-        <w:t xml:space="preserve">| </w:t>
-      </w:r>
-      <w:proofErr w:type="spellStart"/>
-      <w:r>
-        <w:t>customer_number</w:t>
-      </w:r>
-      <w:proofErr w:type="spellEnd"/>
-      <w:r>
-        <w:t xml:space="preserve"> | int      |</w:t>
+        <w:t>| order_number    | int      |</w:t>
+      </w:r>
+    </w:p>
+    <w:p>
+      <w:r>
+        <w:t>| customer_number | int      |</w:t>
       </w:r>
     </w:p>
     <w:p>
@@ -824,13 +585,8 @@
       </w:r>
     </w:p>
     <w:p>
-      <w:proofErr w:type="spellStart"/>
-      <w:r>
-        <w:t>order_number</w:t>
-      </w:r>
-      <w:proofErr w:type="spellEnd"/>
-      <w:r>
-        <w:t xml:space="preserve"> is the primary key (column with unique values) for this table.</w:t>
+      <w:r>
+        <w:t>order_number is the primary key (column with unique values) for this table.</w:t>
       </w:r>
     </w:p>
     <w:p>
@@ -845,15 +601,7 @@
     </w:p>
     <w:p>
       <w:r>
-        <w:t>Write a solution to find the </w:t>
-      </w:r>
-      <w:proofErr w:type="spellStart"/>
-      <w:r>
-        <w:t>customer_number</w:t>
-      </w:r>
-      <w:proofErr w:type="spellEnd"/>
-      <w:r>
-        <w:t> for the customer who has placed </w:t>
+        <w:t>Write a solution to find the customer_number for the customer who has placed </w:t>
       </w:r>
       <w:r>
         <w:rPr>
@@ -941,23 +689,7 @@
     </w:p>
     <w:p>
       <w:r>
-        <w:t xml:space="preserve">| </w:t>
-      </w:r>
-      <w:proofErr w:type="spellStart"/>
-      <w:r>
-        <w:t>order_number</w:t>
-      </w:r>
-      <w:proofErr w:type="spellEnd"/>
-      <w:r>
-        <w:t xml:space="preserve"> | </w:t>
-      </w:r>
-      <w:proofErr w:type="spellStart"/>
-      <w:r>
-        <w:t>customer_number</w:t>
-      </w:r>
-      <w:proofErr w:type="spellEnd"/>
-      <w:r>
-        <w:t xml:space="preserve"> |</w:t>
+        <w:t>| order_number | customer_number |</w:t>
       </w:r>
     </w:p>
     <w:p>
@@ -1009,15 +741,7 @@
     </w:p>
     <w:p>
       <w:r>
-        <w:t xml:space="preserve">| </w:t>
-      </w:r>
-      <w:proofErr w:type="spellStart"/>
-      <w:r>
-        <w:t>customer_number</w:t>
-      </w:r>
-      <w:proofErr w:type="spellEnd"/>
-      <w:r>
-        <w:t xml:space="preserve"> |</w:t>
+        <w:t>| customer_number |</w:t>
       </w:r>
     </w:p>
     <w:p>
@@ -1074,21 +798,8 @@
       </w:r>
     </w:p>
     <w:p>
-      <w:proofErr w:type="gramStart"/>
-      <w:r>
-        <w:t>So</w:t>
-      </w:r>
-      <w:proofErr w:type="gramEnd"/>
-      <w:r>
-        <w:t xml:space="preserve"> the result is </w:t>
-      </w:r>
-      <w:proofErr w:type="spellStart"/>
-      <w:r>
-        <w:t>customer_number</w:t>
-      </w:r>
-      <w:proofErr w:type="spellEnd"/>
-      <w:r>
-        <w:t xml:space="preserve"> 3.</w:t>
+      <w:r>
+        <w:t>So the result is customer_number 3.</w:t>
       </w:r>
     </w:p>
     <w:p>
@@ -1129,25 +840,7 @@
           <w:bCs/>
           <w:color w:val="FF0000"/>
         </w:rPr>
-        <w:t xml:space="preserve">with </w:t>
-      </w:r>
-      <w:proofErr w:type="spellStart"/>
-      <w:r>
-        <w:rPr>
-          <w:b/>
-          <w:bCs/>
-          <w:color w:val="FF0000"/>
-        </w:rPr>
-        <w:t>countcte</w:t>
-      </w:r>
-      <w:proofErr w:type="spellEnd"/>
-      <w:r>
-        <w:rPr>
-          <w:b/>
-          <w:bCs/>
-          <w:color w:val="FF0000"/>
-        </w:rPr>
-        <w:t xml:space="preserve"> as (</w:t>
+        <w:t>with countcte as (</w:t>
       </w:r>
     </w:p>
     <w:p>
@@ -1165,90 +858,8 @@
           <w:bCs/>
           <w:color w:val="FF0000"/>
         </w:rPr>
-        <w:t xml:space="preserve">select </w:t>
-      </w:r>
-      <w:proofErr w:type="spellStart"/>
-      <w:r>
-        <w:rPr>
-          <w:b/>
-          <w:bCs/>
-          <w:color w:val="FF0000"/>
-        </w:rPr>
-        <w:t>customer_number</w:t>
-      </w:r>
-      <w:proofErr w:type="spellEnd"/>
-      <w:r>
-        <w:rPr>
-          <w:b/>
-          <w:bCs/>
-          <w:color w:val="FF0000"/>
-        </w:rPr>
-        <w:t xml:space="preserve"> as </w:t>
-      </w:r>
-      <w:proofErr w:type="spellStart"/>
-      <w:r>
-        <w:rPr>
-          <w:b/>
-          <w:bCs/>
-          <w:color w:val="FF0000"/>
-        </w:rPr>
-        <w:t>cust</w:t>
-      </w:r>
-      <w:proofErr w:type="spellEnd"/>
-      <w:r>
-        <w:rPr>
-          <w:b/>
-          <w:bCs/>
-          <w:color w:val="FF0000"/>
-        </w:rPr>
-        <w:t xml:space="preserve">, </w:t>
-      </w:r>
-      <w:proofErr w:type="gramStart"/>
-      <w:r>
-        <w:rPr>
-          <w:b/>
-          <w:bCs/>
-          <w:color w:val="FF0000"/>
-        </w:rPr>
-        <w:t xml:space="preserve">count( </w:t>
-      </w:r>
-      <w:proofErr w:type="spellStart"/>
-      <w:r>
-        <w:rPr>
-          <w:b/>
-          <w:bCs/>
-          <w:color w:val="FF0000"/>
-        </w:rPr>
-        <w:t>customer</w:t>
-      </w:r>
-      <w:proofErr w:type="gramEnd"/>
-      <w:r>
-        <w:rPr>
-          <w:b/>
-          <w:bCs/>
-          <w:color w:val="FF0000"/>
-        </w:rPr>
-        <w:t>_number</w:t>
-      </w:r>
-      <w:proofErr w:type="spellEnd"/>
-      <w:r>
-        <w:rPr>
-          <w:b/>
-          <w:bCs/>
-          <w:color w:val="FF0000"/>
-        </w:rPr>
-        <w:t xml:space="preserve">) as </w:t>
-      </w:r>
-      <w:proofErr w:type="spellStart"/>
-      <w:r>
-        <w:rPr>
-          <w:b/>
-          <w:bCs/>
-          <w:color w:val="FF0000"/>
-        </w:rPr>
-        <w:t>customer_number</w:t>
-      </w:r>
-      <w:proofErr w:type="spellEnd"/>
+        <w:t>select customer_number as cust, count( customer_number) as customer_number</w:t>
+      </w:r>
     </w:p>
     <w:p>
       <w:pPr>
@@ -1283,25 +894,7 @@
           <w:bCs/>
           <w:color w:val="FF0000"/>
         </w:rPr>
-        <w:t xml:space="preserve">group by </w:t>
-      </w:r>
-      <w:proofErr w:type="spellStart"/>
-      <w:r>
-        <w:rPr>
-          <w:b/>
-          <w:bCs/>
-          <w:color w:val="FF0000"/>
-        </w:rPr>
-        <w:t>customer_number</w:t>
-      </w:r>
-      <w:proofErr w:type="spellEnd"/>
-      <w:r>
-        <w:rPr>
-          <w:b/>
-          <w:bCs/>
-          <w:color w:val="FF0000"/>
-        </w:rPr>
-        <w:t xml:space="preserve"> </w:t>
+        <w:t xml:space="preserve">group by customer_number </w:t>
       </w:r>
     </w:p>
     <w:p>
@@ -1319,43 +912,7 @@
           <w:bCs/>
           <w:color w:val="FF0000"/>
         </w:rPr>
-        <w:t xml:space="preserve">order by </w:t>
-      </w:r>
-      <w:proofErr w:type="spellStart"/>
-      <w:r>
-        <w:rPr>
-          <w:b/>
-          <w:bCs/>
-          <w:color w:val="FF0000"/>
-        </w:rPr>
-        <w:t>customer_number</w:t>
-      </w:r>
-      <w:proofErr w:type="spellEnd"/>
-      <w:r>
-        <w:rPr>
-          <w:b/>
-          <w:bCs/>
-          <w:color w:val="FF0000"/>
-        </w:rPr>
-        <w:t xml:space="preserve"> </w:t>
-      </w:r>
-      <w:proofErr w:type="spellStart"/>
-      <w:r>
-        <w:rPr>
-          <w:b/>
-          <w:bCs/>
-          <w:color w:val="FF0000"/>
-        </w:rPr>
-        <w:t>desc</w:t>
-      </w:r>
-      <w:proofErr w:type="spellEnd"/>
-      <w:r>
-        <w:rPr>
-          <w:b/>
-          <w:bCs/>
-          <w:color w:val="FF0000"/>
-        </w:rPr>
-        <w:t>)</w:t>
+        <w:t>order by customer_number desc)</w:t>
       </w:r>
     </w:p>
     <w:p>
@@ -1368,72 +925,8 @@
           <w:bCs/>
           <w:color w:val="FF0000"/>
         </w:rPr>
-        <w:t xml:space="preserve">select </w:t>
-      </w:r>
-      <w:proofErr w:type="spellStart"/>
-      <w:r>
-        <w:rPr>
-          <w:b/>
-          <w:bCs/>
-          <w:color w:val="FF0000"/>
-        </w:rPr>
-        <w:t>cust</w:t>
-      </w:r>
-      <w:proofErr w:type="spellEnd"/>
-      <w:r>
-        <w:rPr>
-          <w:b/>
-          <w:bCs/>
-          <w:color w:val="FF0000"/>
-        </w:rPr>
-        <w:t xml:space="preserve"> as </w:t>
-      </w:r>
-      <w:proofErr w:type="spellStart"/>
-      <w:r>
-        <w:rPr>
-          <w:b/>
-          <w:bCs/>
-          <w:color w:val="FF0000"/>
-        </w:rPr>
-        <w:t>customer_number</w:t>
-      </w:r>
-      <w:proofErr w:type="spellEnd"/>
-      <w:r>
-        <w:rPr>
-          <w:b/>
-          <w:bCs/>
-          <w:color w:val="FF0000"/>
-        </w:rPr>
-        <w:t xml:space="preserve"> from </w:t>
-      </w:r>
-      <w:proofErr w:type="spellStart"/>
-      <w:r>
-        <w:rPr>
-          <w:b/>
-          <w:bCs/>
-          <w:color w:val="FF0000"/>
-        </w:rPr>
-        <w:t>countcte</w:t>
-      </w:r>
-      <w:proofErr w:type="spellEnd"/>
-      <w:r>
-        <w:rPr>
-          <w:b/>
-          <w:bCs/>
-          <w:color w:val="FF0000"/>
-        </w:rPr>
-        <w:t xml:space="preserve"> limit </w:t>
-      </w:r>
-      <w:proofErr w:type="gramStart"/>
-      <w:r>
-        <w:rPr>
-          <w:b/>
-          <w:bCs/>
-          <w:color w:val="FF0000"/>
-        </w:rPr>
-        <w:t>1 ;</w:t>
-      </w:r>
-      <w:proofErr w:type="gramEnd"/>
+        <w:t>select cust as customer_number from countcte limit 1 ;</w:t>
+      </w:r>
     </w:p>
     <w:p/>
     <w:p>
@@ -1463,23 +956,13 @@
     </w:p>
     <w:p>
       <w:r>
-        <w:t xml:space="preserve">| id          | </w:t>
-      </w:r>
-      <w:proofErr w:type="gramStart"/>
-      <w:r>
-        <w:t>int  |</w:t>
-      </w:r>
-      <w:proofErr w:type="gramEnd"/>
-    </w:p>
-    <w:p>
-      <w:r>
-        <w:t xml:space="preserve">| salary      | </w:t>
-      </w:r>
-      <w:proofErr w:type="gramStart"/>
-      <w:r>
-        <w:t>int  |</w:t>
-      </w:r>
-      <w:proofErr w:type="gramEnd"/>
+        <w:t>| id          | int  |</w:t>
+      </w:r>
+    </w:p>
+    <w:p>
+      <w:r>
+        <w:t>| salary      | int  |</w:t>
+      </w:r>
     </w:p>
     <w:p>
       <w:r>
@@ -1487,13 +970,8 @@
       </w:r>
     </w:p>
     <w:p>
-      <w:proofErr w:type="spellStart"/>
-      <w:r>
-        <w:t>id</w:t>
-      </w:r>
-      <w:proofErr w:type="spellEnd"/>
-      <w:r>
-        <w:t xml:space="preserve"> is the primary key (column with unique values) for this table.</w:t>
+      <w:r>
+        <w:t>id is the primary key (column with unique values) for this table.</w:t>
       </w:r>
     </w:p>
     <w:p>
@@ -1592,41 +1070,17 @@
     </w:p>
     <w:p>
       <w:r>
-        <w:t xml:space="preserve">| </w:t>
-      </w:r>
-      <w:proofErr w:type="gramStart"/>
-      <w:r>
-        <w:t>1  |</w:t>
-      </w:r>
-      <w:proofErr w:type="gramEnd"/>
-      <w:r>
-        <w:t xml:space="preserve"> 100    |</w:t>
-      </w:r>
-    </w:p>
-    <w:p>
-      <w:r>
-        <w:t xml:space="preserve">| </w:t>
-      </w:r>
-      <w:proofErr w:type="gramStart"/>
-      <w:r>
-        <w:t>2  |</w:t>
-      </w:r>
-      <w:proofErr w:type="gramEnd"/>
-      <w:r>
-        <w:t xml:space="preserve"> 200    |</w:t>
-      </w:r>
-    </w:p>
-    <w:p>
-      <w:r>
-        <w:t xml:space="preserve">| </w:t>
-      </w:r>
-      <w:proofErr w:type="gramStart"/>
-      <w:r>
-        <w:t>3  |</w:t>
-      </w:r>
-      <w:proofErr w:type="gramEnd"/>
-      <w:r>
-        <w:t xml:space="preserve"> 300    |</w:t>
+        <w:t>| 1  | 100    |</w:t>
+      </w:r>
+    </w:p>
+    <w:p>
+      <w:r>
+        <w:t>| 2  | 200    |</w:t>
+      </w:r>
+    </w:p>
+    <w:p>
+      <w:r>
+        <w:t>| 3  | 300    |</w:t>
       </w:r>
     </w:p>
     <w:p>
@@ -1653,15 +1107,7 @@
     </w:p>
     <w:p>
       <w:r>
-        <w:t xml:space="preserve">| </w:t>
-      </w:r>
-      <w:proofErr w:type="spellStart"/>
-      <w:r>
-        <w:t>SecondHighestSalary</w:t>
-      </w:r>
-      <w:proofErr w:type="spellEnd"/>
-      <w:r>
-        <w:t xml:space="preserve"> |</w:t>
+        <w:t>| SecondHighestSalary |</w:t>
       </w:r>
     </w:p>
     <w:p>
@@ -1760,15 +1206,7 @@
     </w:p>
     <w:p>
       <w:r>
-        <w:t xml:space="preserve">| </w:t>
-      </w:r>
-      <w:proofErr w:type="gramStart"/>
-      <w:r>
-        <w:t>1  |</w:t>
-      </w:r>
-      <w:proofErr w:type="gramEnd"/>
-      <w:r>
-        <w:t xml:space="preserve"> 100    |</w:t>
+        <w:t>| 1  | 100    |</w:t>
       </w:r>
     </w:p>
     <w:p>
@@ -1795,15 +1233,7 @@
     </w:p>
     <w:p>
       <w:r>
-        <w:t xml:space="preserve">| </w:t>
-      </w:r>
-      <w:proofErr w:type="spellStart"/>
-      <w:r>
-        <w:t>SecondHighestSalary</w:t>
-      </w:r>
-      <w:proofErr w:type="spellEnd"/>
-      <w:r>
-        <w:t xml:space="preserve"> |</w:t>
+        <w:t>| SecondHighestSalary |</w:t>
       </w:r>
     </w:p>
     <w:p>
@@ -1863,58 +1293,13 @@
     </w:p>
     <w:p>
       <w:r>
-        <w:t xml:space="preserve">-- with </w:t>
-      </w:r>
-      <w:proofErr w:type="spellStart"/>
-      <w:r>
-        <w:t>nullcte</w:t>
-      </w:r>
-      <w:proofErr w:type="spellEnd"/>
-      <w:r>
-        <w:t xml:space="preserve"> as (</w:t>
-      </w:r>
-    </w:p>
-    <w:p>
-      <w:r>
-        <w:t xml:space="preserve">-- select salary as </w:t>
-      </w:r>
-      <w:proofErr w:type="spellStart"/>
-      <w:r>
-        <w:t>SecondHighestSalary</w:t>
-      </w:r>
-      <w:proofErr w:type="spellEnd"/>
-      <w:r>
-        <w:t xml:space="preserve">, </w:t>
-      </w:r>
-      <w:proofErr w:type="spellStart"/>
-      <w:r>
-        <w:t>row_</w:t>
-      </w:r>
-      <w:proofErr w:type="gramStart"/>
-      <w:r>
-        <w:t>number</w:t>
-      </w:r>
-      <w:proofErr w:type="spellEnd"/>
-      <w:r>
-        <w:t>(</w:t>
-      </w:r>
-      <w:proofErr w:type="gramEnd"/>
-      <w:r>
-        <w:t xml:space="preserve">) over(order by salary </w:t>
-      </w:r>
-      <w:proofErr w:type="spellStart"/>
-      <w:r>
-        <w:t>desc</w:t>
-      </w:r>
-      <w:proofErr w:type="spellEnd"/>
-      <w:r>
-        <w:t xml:space="preserve">) as </w:t>
-      </w:r>
-      <w:proofErr w:type="spellStart"/>
-      <w:r>
-        <w:t>rownum</w:t>
-      </w:r>
-      <w:proofErr w:type="spellEnd"/>
+        <w:t>-- with nullcte as (</w:t>
+      </w:r>
+    </w:p>
+    <w:p>
+      <w:r>
+        <w:t>-- select salary as SecondHighestSalary, row_number() over(order by salary desc) as rownum</w:t>
+      </w:r>
     </w:p>
     <w:p>
       <w:r>
@@ -1923,15 +1308,7 @@
     </w:p>
     <w:p>
       <w:r>
-        <w:t xml:space="preserve">-- order by salary </w:t>
-      </w:r>
-      <w:proofErr w:type="spellStart"/>
-      <w:r>
-        <w:t>desc</w:t>
-      </w:r>
-      <w:proofErr w:type="spellEnd"/>
-      <w:r>
-        <w:t>)</w:t>
+        <w:t>-- order by salary desc)</w:t>
       </w:r>
     </w:p>
     <w:p>
@@ -1941,34 +1318,13 @@
     </w:p>
     <w:p>
       <w:r>
-        <w:t xml:space="preserve">--     case when </w:t>
-      </w:r>
-      <w:proofErr w:type="spellStart"/>
-      <w:r>
-        <w:t>rownum</w:t>
-      </w:r>
-      <w:proofErr w:type="spellEnd"/>
-      <w:r>
-        <w:t xml:space="preserve"> is null then 'null' </w:t>
-      </w:r>
-    </w:p>
-    <w:p>
-      <w:r>
-        <w:t xml:space="preserve">--      when </w:t>
-      </w:r>
-      <w:proofErr w:type="spellStart"/>
-      <w:r>
-        <w:t>rownum</w:t>
-      </w:r>
-      <w:proofErr w:type="spellEnd"/>
-      <w:r>
-        <w:t xml:space="preserve"> = 2 then </w:t>
-      </w:r>
-      <w:proofErr w:type="spellStart"/>
-      <w:r>
-        <w:t>SecondHighestSalary</w:t>
-      </w:r>
-      <w:proofErr w:type="spellEnd"/>
+        <w:t xml:space="preserve">--     case when rownum is null then 'null' </w:t>
+      </w:r>
+    </w:p>
+    <w:p>
+      <w:r>
+        <w:t>--      when rownum = 2 then SecondHighestSalary</w:t>
+      </w:r>
     </w:p>
     <w:p>
       <w:r>
@@ -1977,31 +1333,13 @@
     </w:p>
     <w:p>
       <w:r>
-        <w:t>--     end as '</w:t>
-      </w:r>
-      <w:proofErr w:type="spellStart"/>
-      <w:r>
-        <w:t>SecondHighestSalary</w:t>
-      </w:r>
-      <w:proofErr w:type="spellEnd"/>
-      <w:r>
-        <w:t>'</w:t>
-      </w:r>
-    </w:p>
-    <w:p>
-      <w:r>
-        <w:t xml:space="preserve">-- </w:t>
-      </w:r>
-      <w:proofErr w:type="gramStart"/>
-      <w:r>
-        <w:t>from  </w:t>
-      </w:r>
-      <w:proofErr w:type="spellStart"/>
-      <w:r>
-        <w:t>nullcte</w:t>
-      </w:r>
-      <w:proofErr w:type="spellEnd"/>
-      <w:proofErr w:type="gramEnd"/>
+        <w:t>--     end as 'SecondHighestSalary'</w:t>
+      </w:r>
+    </w:p>
+    <w:p>
+      <w:r>
+        <w:t>-- from  nullcte</w:t>
+      </w:r>
     </w:p>
     <w:p>
       <w:r>
@@ -2076,25 +1414,7 @@
           <w:bCs/>
           <w:color w:val="FF0000"/>
         </w:rPr>
-        <w:t>(</w:t>
-      </w:r>
-      <w:proofErr w:type="gramStart"/>
-      <w:r>
-        <w:rPr>
-          <w:b/>
-          <w:bCs/>
-          <w:color w:val="FF0000"/>
-        </w:rPr>
-        <w:t>select</w:t>
-      </w:r>
-      <w:proofErr w:type="gramEnd"/>
-      <w:r>
-        <w:rPr>
-          <w:b/>
-          <w:bCs/>
-          <w:color w:val="FF0000"/>
-        </w:rPr>
-        <w:t xml:space="preserve"> distinct Salary </w:t>
+        <w:t xml:space="preserve">(select distinct Salary </w:t>
       </w:r>
     </w:p>
     <w:p>
@@ -2112,25 +1432,7 @@
           <w:bCs/>
           <w:color w:val="FF0000"/>
         </w:rPr>
-        <w:t xml:space="preserve">from Employee order by salary </w:t>
-      </w:r>
-      <w:proofErr w:type="spellStart"/>
-      <w:r>
-        <w:rPr>
-          <w:b/>
-          <w:bCs/>
-          <w:color w:val="FF0000"/>
-        </w:rPr>
-        <w:t>desc</w:t>
-      </w:r>
-      <w:proofErr w:type="spellEnd"/>
-      <w:r>
-        <w:rPr>
-          <w:b/>
-          <w:bCs/>
-          <w:color w:val="FF0000"/>
-        </w:rPr>
-        <w:t xml:space="preserve"> </w:t>
+        <w:t xml:space="preserve">from Employee order by salary desc </w:t>
       </w:r>
     </w:p>
     <w:p>
@@ -2189,25 +1491,7 @@
           <w:bCs/>
           <w:color w:val="FF0000"/>
         </w:rPr>
-        <w:t xml:space="preserve">as </w:t>
-      </w:r>
-      <w:proofErr w:type="spellStart"/>
-      <w:r>
-        <w:rPr>
-          <w:b/>
-          <w:bCs/>
-          <w:color w:val="FF0000"/>
-        </w:rPr>
-        <w:t>SecondHighestSalary</w:t>
-      </w:r>
-      <w:proofErr w:type="spellEnd"/>
-      <w:r>
-        <w:rPr>
-          <w:b/>
-          <w:bCs/>
-          <w:color w:val="FF0000"/>
-        </w:rPr>
-        <w:t>;</w:t>
+        <w:t>as SecondHighestSalary;</w:t>
       </w:r>
     </w:p>
     <w:p>
@@ -2272,26 +1556,13 @@
       </w:r>
     </w:p>
     <w:p>
-      <w:proofErr w:type="spellStart"/>
-      <w:r>
-        <w:t>id</w:t>
-      </w:r>
-      <w:proofErr w:type="spellEnd"/>
-      <w:r>
-        <w:t xml:space="preserve"> is the primary key (column with unique values) for this table.</w:t>
-      </w:r>
-    </w:p>
-    <w:p>
-      <w:r>
-        <w:t xml:space="preserve">Each row of this table contains the score of a game. Score is a </w:t>
-      </w:r>
-      <w:proofErr w:type="gramStart"/>
-      <w:r>
-        <w:t>floating point</w:t>
-      </w:r>
-      <w:proofErr w:type="gramEnd"/>
-      <w:r>
-        <w:t xml:space="preserve"> value with two decimal places.</w:t>
+      <w:r>
+        <w:t>id is the primary key (column with unique values) for this table.</w:t>
+      </w:r>
+    </w:p>
+    <w:p>
+      <w:r>
+        <w:t>Each row of this table contains the score of a game. Score is a floating point value with two decimal places.</w:t>
       </w:r>
     </w:p>
     <w:p>
@@ -2406,80 +1677,32 @@
     </w:p>
     <w:p>
       <w:r>
-        <w:t xml:space="preserve">| </w:t>
-      </w:r>
-      <w:proofErr w:type="gramStart"/>
-      <w:r>
-        <w:t>1  |</w:t>
-      </w:r>
-      <w:proofErr w:type="gramEnd"/>
-      <w:r>
-        <w:t xml:space="preserve"> 3.50  |</w:t>
-      </w:r>
-    </w:p>
-    <w:p>
-      <w:r>
-        <w:t xml:space="preserve">| </w:t>
-      </w:r>
-      <w:proofErr w:type="gramStart"/>
-      <w:r>
-        <w:t>2  |</w:t>
-      </w:r>
-      <w:proofErr w:type="gramEnd"/>
-      <w:r>
-        <w:t xml:space="preserve"> 3.65  |</w:t>
-      </w:r>
-    </w:p>
-    <w:p>
-      <w:r>
-        <w:t xml:space="preserve">| </w:t>
-      </w:r>
-      <w:proofErr w:type="gramStart"/>
-      <w:r>
-        <w:t>3  |</w:t>
-      </w:r>
-      <w:proofErr w:type="gramEnd"/>
-      <w:r>
-        <w:t xml:space="preserve"> 4.00  |</w:t>
-      </w:r>
-    </w:p>
-    <w:p>
-      <w:r>
-        <w:t xml:space="preserve">| </w:t>
-      </w:r>
-      <w:proofErr w:type="gramStart"/>
-      <w:r>
-        <w:t>4  |</w:t>
-      </w:r>
-      <w:proofErr w:type="gramEnd"/>
-      <w:r>
-        <w:t xml:space="preserve"> 3.85  |</w:t>
-      </w:r>
-    </w:p>
-    <w:p>
-      <w:r>
-        <w:t xml:space="preserve">| </w:t>
-      </w:r>
-      <w:proofErr w:type="gramStart"/>
-      <w:r>
-        <w:t>5  |</w:t>
-      </w:r>
-      <w:proofErr w:type="gramEnd"/>
-      <w:r>
-        <w:t xml:space="preserve"> 4.00  |</w:t>
-      </w:r>
-    </w:p>
-    <w:p>
-      <w:r>
-        <w:t xml:space="preserve">| </w:t>
-      </w:r>
-      <w:proofErr w:type="gramStart"/>
-      <w:r>
-        <w:t>6  |</w:t>
-      </w:r>
-      <w:proofErr w:type="gramEnd"/>
-      <w:r>
-        <w:t xml:space="preserve"> 3.65  |</w:t>
+        <w:t>| 1  | 3.50  |</w:t>
+      </w:r>
+    </w:p>
+    <w:p>
+      <w:r>
+        <w:t>| 2  | 3.65  |</w:t>
+      </w:r>
+    </w:p>
+    <w:p>
+      <w:r>
+        <w:t>| 3  | 4.00  |</w:t>
+      </w:r>
+    </w:p>
+    <w:p>
+      <w:r>
+        <w:t>| 4  | 3.85  |</w:t>
+      </w:r>
+    </w:p>
+    <w:p>
+      <w:r>
+        <w:t>| 5  | 4.00  |</w:t>
+      </w:r>
+    </w:p>
+    <w:p>
+      <w:r>
+        <w:t>| 6  | 3.65  |</w:t>
       </w:r>
     </w:p>
     <w:p>
@@ -2516,80 +1739,32 @@
     </w:p>
     <w:p>
       <w:r>
-        <w:t xml:space="preserve">| </w:t>
-      </w:r>
-      <w:proofErr w:type="gramStart"/>
-      <w:r>
-        <w:t>4.00  |</w:t>
-      </w:r>
-      <w:proofErr w:type="gramEnd"/>
-      <w:r>
-        <w:t xml:space="preserve"> 1    |</w:t>
-      </w:r>
-    </w:p>
-    <w:p>
-      <w:r>
-        <w:t xml:space="preserve">| </w:t>
-      </w:r>
-      <w:proofErr w:type="gramStart"/>
-      <w:r>
-        <w:t>4.00  |</w:t>
-      </w:r>
-      <w:proofErr w:type="gramEnd"/>
-      <w:r>
-        <w:t xml:space="preserve"> 1    |</w:t>
-      </w:r>
-    </w:p>
-    <w:p>
-      <w:r>
-        <w:t xml:space="preserve">| </w:t>
-      </w:r>
-      <w:proofErr w:type="gramStart"/>
-      <w:r>
-        <w:t>3.85  |</w:t>
-      </w:r>
-      <w:proofErr w:type="gramEnd"/>
-      <w:r>
-        <w:t xml:space="preserve"> 2    |</w:t>
-      </w:r>
-    </w:p>
-    <w:p>
-      <w:r>
-        <w:t xml:space="preserve">| </w:t>
-      </w:r>
-      <w:proofErr w:type="gramStart"/>
-      <w:r>
-        <w:t>3.65  |</w:t>
-      </w:r>
-      <w:proofErr w:type="gramEnd"/>
-      <w:r>
-        <w:t xml:space="preserve"> 3    |</w:t>
-      </w:r>
-    </w:p>
-    <w:p>
-      <w:r>
-        <w:t xml:space="preserve">| </w:t>
-      </w:r>
-      <w:proofErr w:type="gramStart"/>
-      <w:r>
-        <w:t>3.65  |</w:t>
-      </w:r>
-      <w:proofErr w:type="gramEnd"/>
-      <w:r>
-        <w:t xml:space="preserve"> 3    |</w:t>
-      </w:r>
-    </w:p>
-    <w:p>
-      <w:r>
-        <w:t xml:space="preserve">| </w:t>
-      </w:r>
-      <w:proofErr w:type="gramStart"/>
-      <w:r>
-        <w:t>3.50  |</w:t>
-      </w:r>
-      <w:proofErr w:type="gramEnd"/>
-      <w:r>
-        <w:t xml:space="preserve"> 4    |</w:t>
+        <w:t>| 4.00  | 1    |</w:t>
+      </w:r>
+    </w:p>
+    <w:p>
+      <w:r>
+        <w:t>| 4.00  | 1    |</w:t>
+      </w:r>
+    </w:p>
+    <w:p>
+      <w:r>
+        <w:t>| 3.85  | 2    |</w:t>
+      </w:r>
+    </w:p>
+    <w:p>
+      <w:r>
+        <w:t>| 3.65  | 3    |</w:t>
+      </w:r>
+    </w:p>
+    <w:p>
+      <w:r>
+        <w:t>| 3.65  | 3    |</w:t>
+      </w:r>
+    </w:p>
+    <w:p>
+      <w:r>
+        <w:t>| 3.50  | 4    |</w:t>
       </w:r>
     </w:p>
     <w:p>
@@ -2634,61 +1809,7 @@
           <w:bCs/>
           <w:color w:val="FF0000"/>
         </w:rPr>
-        <w:t xml:space="preserve">select score, </w:t>
-      </w:r>
-      <w:proofErr w:type="spellStart"/>
-      <w:r>
-        <w:rPr>
-          <w:b/>
-          <w:bCs/>
-          <w:color w:val="FF0000"/>
-        </w:rPr>
-        <w:t>dense_</w:t>
-      </w:r>
-      <w:proofErr w:type="gramStart"/>
-      <w:r>
-        <w:rPr>
-          <w:b/>
-          <w:bCs/>
-          <w:color w:val="FF0000"/>
-        </w:rPr>
-        <w:t>rank</w:t>
-      </w:r>
-      <w:proofErr w:type="spellEnd"/>
-      <w:r>
-        <w:rPr>
-          <w:b/>
-          <w:bCs/>
-          <w:color w:val="FF0000"/>
-        </w:rPr>
-        <w:t>(</w:t>
-      </w:r>
-      <w:proofErr w:type="gramEnd"/>
-      <w:r>
-        <w:rPr>
-          <w:b/>
-          <w:bCs/>
-          <w:color w:val="FF0000"/>
-        </w:rPr>
-        <w:t xml:space="preserve">) over(order by score </w:t>
-      </w:r>
-      <w:proofErr w:type="spellStart"/>
-      <w:r>
-        <w:rPr>
-          <w:b/>
-          <w:bCs/>
-          <w:color w:val="FF0000"/>
-        </w:rPr>
-        <w:t>desc</w:t>
-      </w:r>
-      <w:proofErr w:type="spellEnd"/>
-      <w:r>
-        <w:rPr>
-          <w:b/>
-          <w:bCs/>
-          <w:color w:val="FF0000"/>
-        </w:rPr>
-        <w:t>) as 'rank'</w:t>
+        <w:t>select score, dense_rank() over(order by score desc) as 'rank'</w:t>
       </w:r>
     </w:p>
     <w:p>
@@ -2721,15 +1842,7 @@
     </w:p>
     <w:p>
       <w:r>
-        <w:t xml:space="preserve">| Column </w:t>
-      </w:r>
-      <w:proofErr w:type="gramStart"/>
-      <w:r>
-        <w:t>Name  |</w:t>
-      </w:r>
-      <w:proofErr w:type="gramEnd"/>
-      <w:r>
-        <w:t xml:space="preserve"> Type    |</w:t>
+        <w:t>| Column Name  | Type    |</w:t>
       </w:r>
     </w:p>
     <w:p>
@@ -2739,54 +1852,22 @@
     </w:p>
     <w:p>
       <w:r>
-        <w:t xml:space="preserve">| </w:t>
-      </w:r>
-      <w:proofErr w:type="spellStart"/>
-      <w:r>
-        <w:t>player_id</w:t>
-      </w:r>
-      <w:proofErr w:type="spellEnd"/>
-      <w:r>
-        <w:t xml:space="preserve">    | int     |</w:t>
-      </w:r>
-    </w:p>
-    <w:p>
-      <w:r>
-        <w:t xml:space="preserve">| </w:t>
-      </w:r>
-      <w:proofErr w:type="spellStart"/>
-      <w:r>
-        <w:t>device_id</w:t>
-      </w:r>
-      <w:proofErr w:type="spellEnd"/>
-      <w:r>
-        <w:t xml:space="preserve">    | int     |</w:t>
-      </w:r>
-    </w:p>
-    <w:p>
-      <w:r>
-        <w:t xml:space="preserve">| </w:t>
-      </w:r>
-      <w:proofErr w:type="spellStart"/>
-      <w:r>
-        <w:t>event_date</w:t>
-      </w:r>
-      <w:proofErr w:type="spellEnd"/>
-      <w:r>
-        <w:t xml:space="preserve">   | date    |</w:t>
-      </w:r>
-    </w:p>
-    <w:p>
-      <w:r>
-        <w:t xml:space="preserve">| </w:t>
-      </w:r>
-      <w:proofErr w:type="spellStart"/>
-      <w:r>
-        <w:t>games_played</w:t>
-      </w:r>
-      <w:proofErr w:type="spellEnd"/>
-      <w:r>
-        <w:t xml:space="preserve"> | int     |</w:t>
+        <w:t>| player_id    | int     |</w:t>
+      </w:r>
+    </w:p>
+    <w:p>
+      <w:r>
+        <w:t>| device_id    | int     |</w:t>
+      </w:r>
+    </w:p>
+    <w:p>
+      <w:r>
+        <w:t>| event_date   | date    |</w:t>
+      </w:r>
+    </w:p>
+    <w:p>
+      <w:r>
+        <w:t>| games_played | int     |</w:t>
       </w:r>
     </w:p>
     <w:p>
@@ -2796,23 +1877,7 @@
     </w:p>
     <w:p>
       <w:r>
-        <w:t>(</w:t>
-      </w:r>
-      <w:proofErr w:type="spellStart"/>
-      <w:r>
-        <w:t>player_id</w:t>
-      </w:r>
-      <w:proofErr w:type="spellEnd"/>
-      <w:r>
-        <w:t xml:space="preserve">, </w:t>
-      </w:r>
-      <w:proofErr w:type="spellStart"/>
-      <w:r>
-        <w:t>event_date</w:t>
-      </w:r>
-      <w:proofErr w:type="spellEnd"/>
-      <w:r>
-        <w:t>) is the primary key (combination of columns with unique values) of this table.</w:t>
+        <w:t>(player_id, event_date) is the primary key (combination of columns with unique values) of this table.</w:t>
       </w:r>
     </w:p>
     <w:p>
@@ -2910,39 +1975,7 @@
     </w:p>
     <w:p>
       <w:r>
-        <w:t xml:space="preserve">| </w:t>
-      </w:r>
-      <w:proofErr w:type="spellStart"/>
-      <w:r>
-        <w:t>player_id</w:t>
-      </w:r>
-      <w:proofErr w:type="spellEnd"/>
-      <w:r>
-        <w:t xml:space="preserve"> | </w:t>
-      </w:r>
-      <w:proofErr w:type="spellStart"/>
-      <w:r>
-        <w:t>device_id</w:t>
-      </w:r>
-      <w:proofErr w:type="spellEnd"/>
-      <w:r>
-        <w:t xml:space="preserve"> | </w:t>
-      </w:r>
-      <w:proofErr w:type="spellStart"/>
-      <w:r>
-        <w:t>event_date</w:t>
-      </w:r>
-      <w:proofErr w:type="spellEnd"/>
-      <w:r>
-        <w:t xml:space="preserve"> | </w:t>
-      </w:r>
-      <w:proofErr w:type="spellStart"/>
-      <w:r>
-        <w:t>games_played</w:t>
-      </w:r>
-      <w:proofErr w:type="spellEnd"/>
-      <w:r>
-        <w:t xml:space="preserve"> |</w:t>
+        <w:t>| player_id | device_id | event_date | games_played |</w:t>
       </w:r>
     </w:p>
     <w:p>
@@ -2999,23 +2032,7 @@
     </w:p>
     <w:p>
       <w:r>
-        <w:t xml:space="preserve">| </w:t>
-      </w:r>
-      <w:proofErr w:type="spellStart"/>
-      <w:r>
-        <w:t>player_id</w:t>
-      </w:r>
-      <w:proofErr w:type="spellEnd"/>
-      <w:r>
-        <w:t xml:space="preserve"> | </w:t>
-      </w:r>
-      <w:proofErr w:type="spellStart"/>
-      <w:r>
-        <w:t>first_login</w:t>
-      </w:r>
-      <w:proofErr w:type="spellEnd"/>
-      <w:r>
-        <w:t xml:space="preserve"> |</w:t>
+        <w:t>| player_id | first_login |</w:t>
       </w:r>
     </w:p>
     <w:p>
@@ -3025,33 +2042,18 @@
     </w:p>
     <w:p>
       <w:r>
-        <w:t>| 1         | 2016-03-</w:t>
-      </w:r>
-      <w:proofErr w:type="gramStart"/>
-      <w:r>
-        <w:t>01  |</w:t>
-      </w:r>
-      <w:proofErr w:type="gramEnd"/>
-    </w:p>
-    <w:p>
-      <w:r>
-        <w:t>| 2         | 2017-06-</w:t>
-      </w:r>
-      <w:proofErr w:type="gramStart"/>
-      <w:r>
-        <w:t>25  |</w:t>
-      </w:r>
-      <w:proofErr w:type="gramEnd"/>
-    </w:p>
-    <w:p>
-      <w:r>
-        <w:t>| 3         | 2016-03-</w:t>
-      </w:r>
-      <w:proofErr w:type="gramStart"/>
-      <w:r>
-        <w:t>02  |</w:t>
-      </w:r>
-      <w:proofErr w:type="gramEnd"/>
+        <w:t>| 1         | 2016-03-01  |</w:t>
+      </w:r>
+    </w:p>
+    <w:p>
+      <w:r>
+        <w:t>| 2         | 2017-06-25  |</w:t>
+      </w:r>
+    </w:p>
+    <w:p>
+      <w:r>
+        <w:t>| 3         | 2016-03-02  |</w:t>
+      </w:r>
     </w:p>
     <w:p>
       <w:r>
@@ -3108,25 +2110,7 @@
           <w:bCs/>
           <w:color w:val="FF0000"/>
         </w:rPr>
-        <w:t xml:space="preserve">with </w:t>
-      </w:r>
-      <w:proofErr w:type="spellStart"/>
-      <w:r>
-        <w:rPr>
-          <w:b/>
-          <w:bCs/>
-          <w:color w:val="FF0000"/>
-        </w:rPr>
-        <w:t>logincte</w:t>
-      </w:r>
-      <w:proofErr w:type="spellEnd"/>
-      <w:r>
-        <w:rPr>
-          <w:b/>
-          <w:bCs/>
-          <w:color w:val="FF0000"/>
-        </w:rPr>
-        <w:t xml:space="preserve"> as (</w:t>
+        <w:t>with logincte as (</w:t>
       </w:r>
     </w:p>
     <w:p>
@@ -3144,108 +2128,8 @@
           <w:bCs/>
           <w:color w:val="FF0000"/>
         </w:rPr>
-        <w:t xml:space="preserve">    select *, </w:t>
-      </w:r>
-      <w:proofErr w:type="spellStart"/>
-      <w:r>
-        <w:rPr>
-          <w:b/>
-          <w:bCs/>
-          <w:color w:val="FF0000"/>
-        </w:rPr>
-        <w:t>row_</w:t>
-      </w:r>
-      <w:proofErr w:type="gramStart"/>
-      <w:r>
-        <w:rPr>
-          <w:b/>
-          <w:bCs/>
-          <w:color w:val="FF0000"/>
-        </w:rPr>
-        <w:t>number</w:t>
-      </w:r>
-      <w:proofErr w:type="spellEnd"/>
-      <w:r>
-        <w:rPr>
-          <w:b/>
-          <w:bCs/>
-          <w:color w:val="FF0000"/>
-        </w:rPr>
-        <w:t>(</w:t>
-      </w:r>
-      <w:proofErr w:type="gramEnd"/>
-      <w:r>
-        <w:rPr>
-          <w:b/>
-          <w:bCs/>
-          <w:color w:val="FF0000"/>
-        </w:rPr>
-        <w:t xml:space="preserve">) over(partition by </w:t>
-      </w:r>
-      <w:proofErr w:type="spellStart"/>
-      <w:r>
-        <w:rPr>
-          <w:b/>
-          <w:bCs/>
-          <w:color w:val="FF0000"/>
-        </w:rPr>
-        <w:t>player_id</w:t>
-      </w:r>
-      <w:proofErr w:type="spellEnd"/>
-      <w:r>
-        <w:rPr>
-          <w:b/>
-          <w:bCs/>
-          <w:color w:val="FF0000"/>
-        </w:rPr>
-        <w:t xml:space="preserve"> order by </w:t>
-      </w:r>
-      <w:proofErr w:type="spellStart"/>
-      <w:r>
-        <w:rPr>
-          <w:b/>
-          <w:bCs/>
-          <w:color w:val="FF0000"/>
-        </w:rPr>
-        <w:t>event_date</w:t>
-      </w:r>
-      <w:proofErr w:type="spellEnd"/>
-      <w:r>
-        <w:rPr>
-          <w:b/>
-          <w:bCs/>
-          <w:color w:val="FF0000"/>
-        </w:rPr>
-        <w:t xml:space="preserve"> </w:t>
-      </w:r>
-      <w:proofErr w:type="spellStart"/>
-      <w:r>
-        <w:rPr>
-          <w:b/>
-          <w:bCs/>
-          <w:color w:val="FF0000"/>
-        </w:rPr>
-        <w:t>asc</w:t>
-      </w:r>
-      <w:proofErr w:type="spellEnd"/>
-      <w:r>
-        <w:rPr>
-          <w:b/>
-          <w:bCs/>
-          <w:color w:val="FF0000"/>
-        </w:rPr>
-        <w:t xml:space="preserve">) as </w:t>
-      </w:r>
-      <w:proofErr w:type="spellStart"/>
-      <w:r>
-        <w:rPr>
-          <w:b/>
-          <w:bCs/>
-          <w:color w:val="FF0000"/>
-        </w:rPr>
-        <w:t>rownum</w:t>
-      </w:r>
-      <w:proofErr w:type="spellEnd"/>
+        <w:t>    select *, row_number() over(partition by player_id order by event_date asc) as rownum</w:t>
+      </w:r>
     </w:p>
     <w:p>
       <w:pPr>
@@ -3280,61 +2164,7 @@
           <w:bCs/>
           <w:color w:val="FF0000"/>
         </w:rPr>
-        <w:t xml:space="preserve">select </w:t>
-      </w:r>
-      <w:proofErr w:type="spellStart"/>
-      <w:r>
-        <w:rPr>
-          <w:b/>
-          <w:bCs/>
-          <w:color w:val="FF0000"/>
-        </w:rPr>
-        <w:t>player_id</w:t>
-      </w:r>
-      <w:proofErr w:type="spellEnd"/>
-      <w:r>
-        <w:rPr>
-          <w:b/>
-          <w:bCs/>
-          <w:color w:val="FF0000"/>
-        </w:rPr>
-        <w:t xml:space="preserve">, </w:t>
-      </w:r>
-      <w:proofErr w:type="spellStart"/>
-      <w:r>
-        <w:rPr>
-          <w:b/>
-          <w:bCs/>
-          <w:color w:val="FF0000"/>
-        </w:rPr>
-        <w:t>event_date</w:t>
-      </w:r>
-      <w:proofErr w:type="spellEnd"/>
-      <w:r>
-        <w:rPr>
-          <w:b/>
-          <w:bCs/>
-          <w:color w:val="FF0000"/>
-        </w:rPr>
-        <w:t xml:space="preserve"> as </w:t>
-      </w:r>
-      <w:proofErr w:type="spellStart"/>
-      <w:r>
-        <w:rPr>
-          <w:b/>
-          <w:bCs/>
-          <w:color w:val="FF0000"/>
-        </w:rPr>
-        <w:t>first_login</w:t>
-      </w:r>
-      <w:proofErr w:type="spellEnd"/>
-      <w:r>
-        <w:rPr>
-          <w:b/>
-          <w:bCs/>
-          <w:color w:val="FF0000"/>
-        </w:rPr>
-        <w:t xml:space="preserve"> </w:t>
+        <w:t xml:space="preserve">select player_id, event_date as first_login </w:t>
       </w:r>
     </w:p>
     <w:p>
@@ -3352,18 +2182,8 @@
           <w:bCs/>
           <w:color w:val="FF0000"/>
         </w:rPr>
-        <w:t xml:space="preserve">from </w:t>
-      </w:r>
-      <w:proofErr w:type="spellStart"/>
-      <w:r>
-        <w:rPr>
-          <w:b/>
-          <w:bCs/>
-          <w:color w:val="FF0000"/>
-        </w:rPr>
-        <w:t>logincte</w:t>
-      </w:r>
-      <w:proofErr w:type="spellEnd"/>
+        <w:t>from logincte</w:t>
+      </w:r>
     </w:p>
     <w:p>
       <w:pPr>
@@ -3380,25 +2200,7 @@
           <w:bCs/>
           <w:color w:val="FF0000"/>
         </w:rPr>
-        <w:t xml:space="preserve">where </w:t>
-      </w:r>
-      <w:proofErr w:type="spellStart"/>
-      <w:r>
-        <w:rPr>
-          <w:b/>
-          <w:bCs/>
-          <w:color w:val="FF0000"/>
-        </w:rPr>
-        <w:t>rownum</w:t>
-      </w:r>
-      <w:proofErr w:type="spellEnd"/>
-      <w:r>
-        <w:rPr>
-          <w:b/>
-          <w:bCs/>
-          <w:color w:val="FF0000"/>
-        </w:rPr>
-        <w:t xml:space="preserve"> = 1;</w:t>
+        <w:t>where rownum = 1;</w:t>
       </w:r>
     </w:p>
     <w:p>
@@ -3415,13 +2217,8 @@
     </w:p>
     <w:p>
       <w:r>
-        <w:t>Table: </w:t>
-      </w:r>
-      <w:proofErr w:type="spellStart"/>
-      <w:r>
-        <w:t>MyNumbers</w:t>
-      </w:r>
-      <w:proofErr w:type="spellEnd"/>
+        <w:t>Table: MyNumbers</w:t>
+      </w:r>
     </w:p>
     <w:p>
       <w:r>
@@ -3440,21 +2237,8 @@
     </w:p>
     <w:p>
       <w:r>
-        <w:t xml:space="preserve">| </w:t>
-      </w:r>
-      <w:proofErr w:type="spellStart"/>
-      <w:r>
-        <w:t>num</w:t>
-      </w:r>
-      <w:proofErr w:type="spellEnd"/>
-      <w:r>
-        <w:t xml:space="preserve">         | </w:t>
-      </w:r>
-      <w:proofErr w:type="gramStart"/>
-      <w:r>
-        <w:t>int  |</w:t>
-      </w:r>
-      <w:proofErr w:type="gramEnd"/>
+        <w:t>| num         | int  |</w:t>
+      </w:r>
     </w:p>
     <w:p>
       <w:r>
@@ -3500,15 +2284,7 @@
         <w:t>single number</w:t>
       </w:r>
       <w:r>
-        <w:t> is a number that appeared only once in the </w:t>
-      </w:r>
-      <w:proofErr w:type="spellStart"/>
-      <w:r>
-        <w:t>MyNumbers</w:t>
-      </w:r>
-      <w:proofErr w:type="spellEnd"/>
-      <w:r>
-        <w:t> table.</w:t>
+        <w:t> is a number that appeared only once in the MyNumbers table.</w:t>
       </w:r>
     </w:p>
     <w:p>
@@ -3605,13 +2381,8 @@
       </w:r>
     </w:p>
     <w:p>
-      <w:proofErr w:type="spellStart"/>
-      <w:r>
-        <w:t>MyNumbers</w:t>
-      </w:r>
-      <w:proofErr w:type="spellEnd"/>
-      <w:r>
-        <w:t xml:space="preserve"> table:</w:t>
+      <w:r>
+        <w:t>MyNumbers table:</w:t>
       </w:r>
     </w:p>
     <w:p>
@@ -3621,15 +2392,7 @@
     </w:p>
     <w:p>
       <w:r>
-        <w:t xml:space="preserve">| </w:t>
-      </w:r>
-      <w:proofErr w:type="spellStart"/>
-      <w:r>
-        <w:t>num</w:t>
-      </w:r>
-      <w:proofErr w:type="spellEnd"/>
-      <w:r>
-        <w:t xml:space="preserve"> |</w:t>
+        <w:t>| num |</w:t>
       </w:r>
     </w:p>
     <w:p>
@@ -3701,15 +2464,7 @@
     </w:p>
     <w:p>
       <w:r>
-        <w:t xml:space="preserve">| </w:t>
-      </w:r>
-      <w:proofErr w:type="spellStart"/>
-      <w:r>
-        <w:t>num</w:t>
-      </w:r>
-      <w:proofErr w:type="spellEnd"/>
-      <w:r>
-        <w:t xml:space="preserve"> |</w:t>
+        <w:t>| num |</w:t>
       </w:r>
     </w:p>
     <w:p>
@@ -3787,13 +2542,8 @@
       </w:r>
     </w:p>
     <w:p>
-      <w:proofErr w:type="spellStart"/>
-      <w:r>
-        <w:t>MyNumbers</w:t>
-      </w:r>
-      <w:proofErr w:type="spellEnd"/>
-      <w:r>
-        <w:t xml:space="preserve"> table:</w:t>
+      <w:r>
+        <w:t>MyNumbers table:</w:t>
       </w:r>
     </w:p>
     <w:p>
@@ -3803,15 +2553,7 @@
     </w:p>
     <w:p>
       <w:r>
-        <w:t xml:space="preserve">| </w:t>
-      </w:r>
-      <w:proofErr w:type="spellStart"/>
-      <w:r>
-        <w:t>num</w:t>
-      </w:r>
-      <w:proofErr w:type="spellEnd"/>
-      <w:r>
-        <w:t xml:space="preserve"> |</w:t>
+        <w:t>| num |</w:t>
       </w:r>
     </w:p>
     <w:p>
@@ -3878,18 +2620,8 @@
     </w:p>
     <w:p>
       <w:r>
-        <w:t xml:space="preserve">| </w:t>
-      </w:r>
-      <w:proofErr w:type="spellStart"/>
-      <w:proofErr w:type="gramStart"/>
-      <w:r>
-        <w:t>num</w:t>
-      </w:r>
-      <w:proofErr w:type="spellEnd"/>
-      <w:r>
-        <w:t xml:space="preserve">  |</w:t>
-      </w:r>
-      <w:proofErr w:type="gramEnd"/>
+        <w:t>| num  |</w:t>
+      </w:r>
     </w:p>
     <w:p>
       <w:r>
@@ -3951,25 +2683,7 @@
           <w:color w:val="FF0000"/>
         </w:rPr>
         <w:lastRenderedPageBreak/>
-        <w:t xml:space="preserve">with </w:t>
-      </w:r>
-      <w:proofErr w:type="spellStart"/>
-      <w:r>
-        <w:rPr>
-          <w:b/>
-          <w:bCs/>
-          <w:color w:val="FF0000"/>
-        </w:rPr>
-        <w:t>repeatcte</w:t>
-      </w:r>
-      <w:proofErr w:type="spellEnd"/>
-      <w:r>
-        <w:rPr>
-          <w:b/>
-          <w:bCs/>
-          <w:color w:val="FF0000"/>
-        </w:rPr>
-        <w:t xml:space="preserve"> AS (</w:t>
+        <w:t>with repeatcte AS (</w:t>
       </w:r>
     </w:p>
     <w:p>
@@ -3987,43 +2701,7 @@
           <w:bCs/>
           <w:color w:val="FF0000"/>
         </w:rPr>
-        <w:t xml:space="preserve">    SELECT </w:t>
-      </w:r>
-      <w:proofErr w:type="spellStart"/>
-      <w:r>
-        <w:rPr>
-          <w:b/>
-          <w:bCs/>
-          <w:color w:val="FF0000"/>
-        </w:rPr>
-        <w:t>num</w:t>
-      </w:r>
-      <w:proofErr w:type="spellEnd"/>
-      <w:r>
-        <w:rPr>
-          <w:b/>
-          <w:bCs/>
-          <w:color w:val="FF0000"/>
-        </w:rPr>
-        <w:t xml:space="preserve">, </w:t>
-      </w:r>
-      <w:proofErr w:type="gramStart"/>
-      <w:r>
-        <w:rPr>
-          <w:b/>
-          <w:bCs/>
-          <w:color w:val="FF0000"/>
-        </w:rPr>
-        <w:t>COUNT(</w:t>
-      </w:r>
-      <w:proofErr w:type="gramEnd"/>
-      <w:r>
-        <w:rPr>
-          <w:b/>
-          <w:bCs/>
-          <w:color w:val="FF0000"/>
-        </w:rPr>
-        <w:t>*) AS count</w:t>
+        <w:t>    SELECT num, COUNT(*) AS count</w:t>
       </w:r>
     </w:p>
     <w:p>
@@ -4041,18 +2719,8 @@
           <w:bCs/>
           <w:color w:val="FF0000"/>
         </w:rPr>
-        <w:t xml:space="preserve">    FROM </w:t>
-      </w:r>
-      <w:proofErr w:type="spellStart"/>
-      <w:r>
-        <w:rPr>
-          <w:b/>
-          <w:bCs/>
-          <w:color w:val="FF0000"/>
-        </w:rPr>
-        <w:t>MyNumbers</w:t>
-      </w:r>
-      <w:proofErr w:type="spellEnd"/>
+        <w:t>    FROM MyNumbers</w:t>
+      </w:r>
     </w:p>
     <w:p>
       <w:pPr>
@@ -4069,18 +2737,8 @@
           <w:bCs/>
           <w:color w:val="FF0000"/>
         </w:rPr>
-        <w:t xml:space="preserve">    group by </w:t>
-      </w:r>
-      <w:proofErr w:type="spellStart"/>
-      <w:r>
-        <w:rPr>
-          <w:b/>
-          <w:bCs/>
-          <w:color w:val="FF0000"/>
-        </w:rPr>
-        <w:t>num</w:t>
-      </w:r>
-      <w:proofErr w:type="spellEnd"/>
+        <w:t>    group by num</w:t>
+      </w:r>
     </w:p>
     <w:p>
       <w:pPr>
@@ -4115,36 +2773,8 @@
           <w:bCs/>
           <w:color w:val="FF0000"/>
         </w:rPr>
-        <w:t>SELECT max(</w:t>
-      </w:r>
-      <w:proofErr w:type="spellStart"/>
-      <w:r>
-        <w:rPr>
-          <w:b/>
-          <w:bCs/>
-          <w:color w:val="FF0000"/>
-        </w:rPr>
-        <w:t>num</w:t>
-      </w:r>
-      <w:proofErr w:type="spellEnd"/>
-      <w:r>
-        <w:rPr>
-          <w:b/>
-          <w:bCs/>
-          <w:color w:val="FF0000"/>
-        </w:rPr>
-        <w:t xml:space="preserve">) AS </w:t>
-      </w:r>
-      <w:proofErr w:type="spellStart"/>
-      <w:r>
-        <w:rPr>
-          <w:b/>
-          <w:bCs/>
-          <w:color w:val="FF0000"/>
-        </w:rPr>
-        <w:t>num</w:t>
-      </w:r>
-      <w:proofErr w:type="spellEnd"/>
+        <w:t>SELECT max(num) AS num</w:t>
+      </w:r>
     </w:p>
     <w:p>
       <w:pPr>
@@ -4161,18 +2791,8 @@
           <w:bCs/>
           <w:color w:val="FF0000"/>
         </w:rPr>
-        <w:t xml:space="preserve">FROM </w:t>
-      </w:r>
-      <w:proofErr w:type="spellStart"/>
-      <w:r>
-        <w:rPr>
-          <w:b/>
-          <w:bCs/>
-          <w:color w:val="FF0000"/>
-        </w:rPr>
-        <w:t>repeatcte</w:t>
-      </w:r>
-      <w:proofErr w:type="spellEnd"/>
+        <w:t>FROM repeatcte</w:t>
+      </w:r>
     </w:p>
     <w:p>
       <w:pPr>
@@ -4200,6 +2820,543 @@
           <w:color w:val="FF0000"/>
         </w:rPr>
       </w:pPr>
+    </w:p>
+    <w:p>
+      <w:r>
+        <w:t xml:space="preserve">1907 : - </w:t>
+      </w:r>
+    </w:p>
+    <w:p>
+      <w:r>
+        <w:t>Table: Accounts</w:t>
+      </w:r>
+    </w:p>
+    <w:p>
+      <w:r>
+        <w:t>+-------------+------+</w:t>
+      </w:r>
+    </w:p>
+    <w:p>
+      <w:r>
+        <w:t>| Column Name | Type |</w:t>
+      </w:r>
+    </w:p>
+    <w:p>
+      <w:r>
+        <w:t>+-------------+------+</w:t>
+      </w:r>
+    </w:p>
+    <w:p>
+      <w:r>
+        <w:t>| account_id  | int  |</w:t>
+      </w:r>
+    </w:p>
+    <w:p>
+      <w:r>
+        <w:t>| income      | int  |</w:t>
+      </w:r>
+    </w:p>
+    <w:p>
+      <w:r>
+        <w:t>+-------------+------+</w:t>
+      </w:r>
+    </w:p>
+    <w:p>
+      <w:r>
+        <w:t>account_id is the primary key (column with unique values) for this table.</w:t>
+      </w:r>
+    </w:p>
+    <w:p>
+      <w:r>
+        <w:t>Each row contains information about the monthly income for one bank account.</w:t>
+      </w:r>
+    </w:p>
+    <w:p>
+      <w:r>
+        <w:t> </w:t>
+      </w:r>
+    </w:p>
+    <w:p>
+      <w:r>
+        <w:t>Write a solution to calculate the number of bank accounts for each salary category. The salary categories are:</w:t>
+      </w:r>
+    </w:p>
+    <w:p>
+      <w:pPr>
+        <w:numPr>
+          <w:ilvl w:val="0"/>
+          <w:numId w:val="2"/>
+        </w:numPr>
+      </w:pPr>
+      <w:r>
+        <w:t>"Low Salary": All the salaries </w:t>
+      </w:r>
+      <w:r>
+        <w:rPr>
+          <w:b/>
+          <w:bCs/>
+        </w:rPr>
+        <w:t>strictly less</w:t>
+      </w:r>
+      <w:r>
+        <w:t> than $20000.</w:t>
+      </w:r>
+    </w:p>
+    <w:p>
+      <w:pPr>
+        <w:numPr>
+          <w:ilvl w:val="0"/>
+          <w:numId w:val="2"/>
+        </w:numPr>
+      </w:pPr>
+      <w:r>
+        <w:t>"Average Salary": All the salaries in the </w:t>
+      </w:r>
+      <w:r>
+        <w:rPr>
+          <w:b/>
+          <w:bCs/>
+        </w:rPr>
+        <w:t>inclusive</w:t>
+      </w:r>
+      <w:r>
+        <w:t> range [$20000, $50000].</w:t>
+      </w:r>
+    </w:p>
+    <w:p>
+      <w:pPr>
+        <w:numPr>
+          <w:ilvl w:val="0"/>
+          <w:numId w:val="2"/>
+        </w:numPr>
+      </w:pPr>
+      <w:r>
+        <w:t>"High Salary": All the salaries </w:t>
+      </w:r>
+      <w:r>
+        <w:rPr>
+          <w:b/>
+          <w:bCs/>
+        </w:rPr>
+        <w:t>strictly greater</w:t>
+      </w:r>
+      <w:r>
+        <w:t> than $50000.</w:t>
+      </w:r>
+    </w:p>
+    <w:p>
+      <w:r>
+        <w:t>The result table </w:t>
+      </w:r>
+      <w:r>
+        <w:rPr>
+          <w:b/>
+          <w:bCs/>
+        </w:rPr>
+        <w:t>must</w:t>
+      </w:r>
+      <w:r>
+        <w:t> contain all three categories. If there are no accounts in a category, return 0.</w:t>
+      </w:r>
+    </w:p>
+    <w:p>
+      <w:r>
+        <w:t>Return the result table in </w:t>
+      </w:r>
+      <w:r>
+        <w:rPr>
+          <w:b/>
+          <w:bCs/>
+        </w:rPr>
+        <w:t>any order</w:t>
+      </w:r>
+      <w:r>
+        <w:t>.</w:t>
+      </w:r>
+    </w:p>
+    <w:p>
+      <w:r>
+        <w:t>The result format is in the following example.</w:t>
+      </w:r>
+    </w:p>
+    <w:p>
+      <w:pPr>
+        <w:ind w:left="2880"/>
+        <w:rPr>
+          <w:b/>
+          <w:bCs/>
+          <w:color w:val="FF0000"/>
+        </w:rPr>
+      </w:pPr>
+      <w:r>
+        <w:rPr>
+          <w:b/>
+          <w:bCs/>
+          <w:color w:val="FF0000"/>
+        </w:rPr>
+        <w:t xml:space="preserve">SELECT 'Low Salary' AS category, </w:t>
+      </w:r>
+    </w:p>
+    <w:p>
+      <w:pPr>
+        <w:ind w:left="2880"/>
+        <w:rPr>
+          <w:b/>
+          <w:bCs/>
+          <w:color w:val="FF0000"/>
+        </w:rPr>
+      </w:pPr>
+      <w:r>
+        <w:rPr>
+          <w:b/>
+          <w:bCs/>
+          <w:color w:val="FF0000"/>
+        </w:rPr>
+        <w:t>       COUNT(if(income&lt;20000,1,null)) AS accounts_count</w:t>
+      </w:r>
+    </w:p>
+    <w:p>
+      <w:pPr>
+        <w:ind w:left="2880"/>
+        <w:rPr>
+          <w:b/>
+          <w:bCs/>
+          <w:color w:val="FF0000"/>
+        </w:rPr>
+      </w:pPr>
+      <w:r>
+        <w:rPr>
+          <w:b/>
+          <w:bCs/>
+          <w:color w:val="FF0000"/>
+        </w:rPr>
+        <w:t>FROM Accounts</w:t>
+      </w:r>
+    </w:p>
+    <w:p>
+      <w:pPr>
+        <w:ind w:left="2880"/>
+        <w:rPr>
+          <w:b/>
+          <w:bCs/>
+          <w:color w:val="FF0000"/>
+        </w:rPr>
+      </w:pPr>
+      <w:r>
+        <w:rPr>
+          <w:b/>
+          <w:bCs/>
+          <w:color w:val="FF0000"/>
+        </w:rPr>
+        <w:t>UNION ALL</w:t>
+      </w:r>
+    </w:p>
+    <w:p>
+      <w:pPr>
+        <w:ind w:left="2880"/>
+        <w:rPr>
+          <w:b/>
+          <w:bCs/>
+          <w:color w:val="FF0000"/>
+        </w:rPr>
+      </w:pPr>
+      <w:r>
+        <w:rPr>
+          <w:b/>
+          <w:bCs/>
+          <w:color w:val="FF0000"/>
+        </w:rPr>
+        <w:t xml:space="preserve">SELECT 'Average Salary', </w:t>
+      </w:r>
+    </w:p>
+    <w:p>
+      <w:pPr>
+        <w:ind w:left="2880"/>
+        <w:rPr>
+          <w:b/>
+          <w:bCs/>
+          <w:color w:val="FF0000"/>
+        </w:rPr>
+      </w:pPr>
+      <w:r>
+        <w:rPr>
+          <w:b/>
+          <w:bCs/>
+          <w:color w:val="FF0000"/>
+        </w:rPr>
+        <w:t>       COUNT(if(income&gt;=20000 and income&lt;=50000,1,null))</w:t>
+      </w:r>
+    </w:p>
+    <w:p>
+      <w:pPr>
+        <w:ind w:left="2880"/>
+        <w:rPr>
+          <w:b/>
+          <w:bCs/>
+          <w:color w:val="FF0000"/>
+        </w:rPr>
+      </w:pPr>
+      <w:r>
+        <w:rPr>
+          <w:b/>
+          <w:bCs/>
+          <w:color w:val="FF0000"/>
+        </w:rPr>
+        <w:t>FROM Accounts</w:t>
+      </w:r>
+    </w:p>
+    <w:p>
+      <w:pPr>
+        <w:ind w:left="2880"/>
+        <w:rPr>
+          <w:b/>
+          <w:bCs/>
+          <w:color w:val="FF0000"/>
+        </w:rPr>
+      </w:pPr>
+      <w:r>
+        <w:rPr>
+          <w:b/>
+          <w:bCs/>
+          <w:color w:val="FF0000"/>
+        </w:rPr>
+        <w:lastRenderedPageBreak/>
+        <w:t>UNION ALL</w:t>
+      </w:r>
+    </w:p>
+    <w:p>
+      <w:pPr>
+        <w:ind w:left="2880"/>
+        <w:rPr>
+          <w:b/>
+          <w:bCs/>
+          <w:color w:val="FF0000"/>
+        </w:rPr>
+      </w:pPr>
+      <w:r>
+        <w:rPr>
+          <w:b/>
+          <w:bCs/>
+          <w:color w:val="FF0000"/>
+        </w:rPr>
+        <w:t xml:space="preserve">SELECT 'High Salary', </w:t>
+      </w:r>
+    </w:p>
+    <w:p>
+      <w:pPr>
+        <w:ind w:left="2880"/>
+        <w:rPr>
+          <w:b/>
+          <w:bCs/>
+          <w:color w:val="FF0000"/>
+        </w:rPr>
+      </w:pPr>
+      <w:r>
+        <w:rPr>
+          <w:b/>
+          <w:bCs/>
+          <w:color w:val="FF0000"/>
+        </w:rPr>
+        <w:t>       COUNT(if(income&gt;50000,1,null))</w:t>
+      </w:r>
+    </w:p>
+    <w:p>
+      <w:pPr>
+        <w:ind w:left="2880"/>
+        <w:rPr>
+          <w:b/>
+          <w:bCs/>
+          <w:color w:val="FF0000"/>
+        </w:rPr>
+      </w:pPr>
+      <w:r>
+        <w:rPr>
+          <w:b/>
+          <w:bCs/>
+          <w:color w:val="FF0000"/>
+        </w:rPr>
+        <w:t>FROM Accounts;</w:t>
+      </w:r>
+    </w:p>
+    <w:p>
+      <w:r>
+        <w:t>1527 :</w:t>
+      </w:r>
+    </w:p>
+    <w:p>
+      <w:r>
+        <w:t>Table: Patients</w:t>
+      </w:r>
+    </w:p>
+    <w:p>
+      <w:r>
+        <w:t>+--------------+---------+</w:t>
+      </w:r>
+    </w:p>
+    <w:p>
+      <w:r>
+        <w:t>| Column Name  | Type    |</w:t>
+      </w:r>
+    </w:p>
+    <w:p>
+      <w:r>
+        <w:t>+--------------+---------+</w:t>
+      </w:r>
+    </w:p>
+    <w:p>
+      <w:r>
+        <w:t>| patient_id   | int     |</w:t>
+      </w:r>
+    </w:p>
+    <w:p>
+      <w:r>
+        <w:t>| patient_name | varchar |</w:t>
+      </w:r>
+    </w:p>
+    <w:p>
+      <w:r>
+        <w:t>| conditions   | varchar |</w:t>
+      </w:r>
+    </w:p>
+    <w:p>
+      <w:r>
+        <w:t>+--------------+---------+</w:t>
+      </w:r>
+    </w:p>
+    <w:p>
+      <w:r>
+        <w:t>patient_id is the primary key (column with unique values) for this table.</w:t>
+      </w:r>
+    </w:p>
+    <w:p>
+      <w:r>
+        <w:t xml:space="preserve">'conditions' contains 0 or more code separated by spaces. </w:t>
+      </w:r>
+    </w:p>
+    <w:p>
+      <w:r>
+        <w:t>This table contains information of the patients in the hospital.</w:t>
+      </w:r>
+    </w:p>
+    <w:p>
+      <w:r>
+        <w:t> </w:t>
+      </w:r>
+    </w:p>
+    <w:p>
+      <w:r>
+        <w:t>Write a solution to find the patient_id, patient_name, and conditions of the patients who have Type I Diabetes. Type I Diabetes always starts with DIAB1 prefix.</w:t>
+      </w:r>
+    </w:p>
+    <w:p>
+      <w:r>
+        <w:t>Return the result table in </w:t>
+      </w:r>
+      <w:r>
+        <w:rPr>
+          <w:b/>
+          <w:bCs/>
+        </w:rPr>
+        <w:t>any order</w:t>
+      </w:r>
+      <w:r>
+        <w:t>.</w:t>
+      </w:r>
+    </w:p>
+    <w:p>
+      <w:r>
+        <w:t>The result format is in the following example.</w:t>
+      </w:r>
+    </w:p>
+    <w:p>
+      <w:pPr>
+        <w:ind w:left="3600"/>
+        <w:rPr>
+          <w:b/>
+          <w:bCs/>
+          <w:color w:val="FF0000"/>
+        </w:rPr>
+      </w:pPr>
+      <w:r>
+        <w:rPr>
+          <w:b/>
+          <w:bCs/>
+          <w:color w:val="FF0000"/>
+        </w:rPr>
+        <w:t># Write your MySQL query statement below</w:t>
+      </w:r>
+    </w:p>
+    <w:p>
+      <w:pPr>
+        <w:ind w:left="3600"/>
+        <w:rPr>
+          <w:b/>
+          <w:bCs/>
+          <w:color w:val="FF0000"/>
+        </w:rPr>
+      </w:pPr>
+      <w:r>
+        <w:rPr>
+          <w:b/>
+          <w:bCs/>
+          <w:color w:val="FF0000"/>
+        </w:rPr>
+        <w:t>select patient_id, patient_name, conditions</w:t>
+      </w:r>
+    </w:p>
+    <w:p>
+      <w:pPr>
+        <w:ind w:left="3600"/>
+        <w:rPr>
+          <w:b/>
+          <w:bCs/>
+          <w:color w:val="FF0000"/>
+        </w:rPr>
+      </w:pPr>
+      <w:r>
+        <w:rPr>
+          <w:b/>
+          <w:bCs/>
+          <w:color w:val="FF0000"/>
+        </w:rPr>
+        <w:t>from patients</w:t>
+      </w:r>
+    </w:p>
+    <w:p>
+      <w:pPr>
+        <w:ind w:left="3600"/>
+        <w:rPr>
+          <w:b/>
+          <w:bCs/>
+          <w:color w:val="FF0000"/>
+        </w:rPr>
+      </w:pPr>
+      <w:r>
+        <w:rPr>
+          <w:b/>
+          <w:bCs/>
+          <w:color w:val="FF0000"/>
+        </w:rPr>
+        <w:t>where  conditions LIKE '% DIAB1%' OR conditions like 'DIAB1%'</w:t>
+      </w:r>
+    </w:p>
+    <w:p>
+      <w:pPr>
+        <w:ind w:left="3600"/>
+        <w:rPr>
+          <w:b/>
+          <w:bCs/>
+          <w:color w:val="FF0000"/>
+        </w:rPr>
+      </w:pPr>
+      <w:r>
+        <w:rPr>
+          <w:b/>
+          <w:bCs/>
+          <w:color w:val="FF0000"/>
+        </w:rPr>
+        <w:t>    OR conditions LIKE '% DIAB1 %' ;</w:t>
+      </w:r>
     </w:p>
     <w:p/>
     <w:sectPr>
@@ -4283,14 +3440,7 @@
     </w:r>
     <w:r>
       <w:tab/>
-    </w:r>
-    <w:proofErr w:type="spellStart"/>
-    <w:r>
-      <w:t>Leetcode</w:t>
-    </w:r>
-    <w:proofErr w:type="spellEnd"/>
-    <w:r>
-      <w:t xml:space="preserve"> SQL problems</w:t>
+      <w:t>Leetcode SQL problems</w:t>
     </w:r>
   </w:p>
 </w:hdr>
@@ -4299,9 +3449,9 @@
 <file path=word/numbering.xml><?xml version="1.0" encoding="utf-8"?>
 <w:numbering xmlns:wpc="http://schemas.microsoft.com/office/word/2010/wordprocessingCanvas" xmlns:cx="http://schemas.microsoft.com/office/drawing/2014/chartex" xmlns:cx1="http://schemas.microsoft.com/office/drawing/2015/9/8/chartex" xmlns:cx2="http://schemas.microsoft.com/office/drawing/2015/10/21/chartex" xmlns:cx3="http://schemas.microsoft.com/office/drawing/2016/5/9/chartex" xmlns:cx4="http://schemas.microsoft.com/office/drawing/2016/5/10/chartex" xmlns:cx5="http://schemas.microsoft.com/office/drawing/2016/5/11/chartex" xmlns:cx6="http://schemas.microsoft.com/office/drawing/2016/5/12/chartex" xmlns:cx7="http://schemas.microsoft.com/office/drawing/2016/5/13/chartex" xmlns:cx8="http://schemas.microsoft.com/office/drawing/2016/5/14/chartex" xmlns:mc="http://schemas.openxmlformats.org/markup-compatibility/2006" xmlns:aink="http://schemas.microsoft.com/office/drawing/2016/ink" xmlns:am3d="http://schemas.microsoft.com/office/drawing/2017/model3d" xmlns:o="urn:schemas-microsoft-com:office:office" xmlns:oel="http://schemas.microsoft.com/office/2019/extlst" xmlns:r="http://schemas.openxmlformats.org/officeDocument/2006/relationships" xmlns:m="http://schemas.openxmlformats.org/officeDocument/2006/math" xmlns:v="urn:schemas-microsoft-com:vml" xmlns:wp14="http://schemas.microsoft.com/office/word/2010/wordprocessingDrawing" xmlns:wp="http://schemas.openxmlformats.org/drawingml/2006/wordprocessingDrawing" xmlns:w10="urn:schemas-microsoft-com:office:word" xmlns:w="http://schemas.openxmlformats.org/wordprocessingml/2006/main" xmlns:w14="http://schemas.microsoft.com/office/word/2010/wordml" xmlns:w15="http://schemas.microsoft.com/office/word/2012/wordml" xmlns:w16cex="http://schemas.microsoft.com/office/word/2018/wordml/cex" xmlns:w16cid="http://schemas.microsoft.com/office/word/2016/wordml/cid" xmlns:w16="http://schemas.microsoft.com/office/word/2018/wordml" xmlns:w16du="http://schemas.microsoft.com/office/word/2023/wordml/word16du" xmlns:w16sdtdh="http://schemas.microsoft.com/office/word/2020/wordml/sdtdatahash" xmlns:w16se="http://schemas.microsoft.com/office/word/2015/wordml/symex" xmlns:wpg="http://schemas.microsoft.com/office/word/2010/wordprocessingGroup" xmlns:wpi="http://schemas.microsoft.com/office/word/2010/wordprocessingInk" xmlns:wne="http://schemas.microsoft.com/office/word/2006/wordml" xmlns:wps="http://schemas.microsoft.com/office/word/2010/wordprocessingShape" mc:Ignorable="w14 w15 w16se w16cid w16 w16cex w16sdtdh w16du wp14">
   <w:abstractNum w:abstractNumId="0" w15:restartNumberingAfterBreak="0">
-    <w:nsid w:val="2F56348D"/>
+    <w:nsid w:val="04D2216B"/>
     <w:multiLevelType w:val="multilevel"/>
-    <w:tmpl w:val="81925920"/>
+    <w:tmpl w:val="5D1EB7E2"/>
     <w:lvl w:ilvl="0">
       <w:start w:val="1"/>
       <w:numFmt w:val="bullet"/>
@@ -4447,7 +3597,159 @@
       </w:rPr>
     </w:lvl>
   </w:abstractNum>
+  <w:abstractNum w:abstractNumId="1" w15:restartNumberingAfterBreak="0">
+    <w:nsid w:val="2F56348D"/>
+    <w:multiLevelType w:val="multilevel"/>
+    <w:tmpl w:val="81925920"/>
+    <w:lvl w:ilvl="0">
+      <w:start w:val="1"/>
+      <w:numFmt w:val="bullet"/>
+      <w:lvlText w:val=""/>
+      <w:lvlJc w:val="left"/>
+      <w:pPr>
+        <w:tabs>
+          <w:tab w:val="num" w:pos="720"/>
+        </w:tabs>
+        <w:ind w:left="720" w:hanging="360"/>
+      </w:pPr>
+      <w:rPr>
+        <w:rFonts w:ascii="Symbol" w:hAnsi="Symbol" w:hint="default"/>
+        <w:sz w:val="20"/>
+      </w:rPr>
+    </w:lvl>
+    <w:lvl w:ilvl="1" w:tentative="1">
+      <w:start w:val="1"/>
+      <w:numFmt w:val="bullet"/>
+      <w:lvlText w:val=""/>
+      <w:lvlJc w:val="left"/>
+      <w:pPr>
+        <w:tabs>
+          <w:tab w:val="num" w:pos="1440"/>
+        </w:tabs>
+        <w:ind w:left="1440" w:hanging="360"/>
+      </w:pPr>
+      <w:rPr>
+        <w:rFonts w:ascii="Symbol" w:hAnsi="Symbol" w:hint="default"/>
+        <w:sz w:val="20"/>
+      </w:rPr>
+    </w:lvl>
+    <w:lvl w:ilvl="2" w:tentative="1">
+      <w:start w:val="1"/>
+      <w:numFmt w:val="bullet"/>
+      <w:lvlText w:val=""/>
+      <w:lvlJc w:val="left"/>
+      <w:pPr>
+        <w:tabs>
+          <w:tab w:val="num" w:pos="2160"/>
+        </w:tabs>
+        <w:ind w:left="2160" w:hanging="360"/>
+      </w:pPr>
+      <w:rPr>
+        <w:rFonts w:ascii="Symbol" w:hAnsi="Symbol" w:hint="default"/>
+        <w:sz w:val="20"/>
+      </w:rPr>
+    </w:lvl>
+    <w:lvl w:ilvl="3" w:tentative="1">
+      <w:start w:val="1"/>
+      <w:numFmt w:val="bullet"/>
+      <w:lvlText w:val=""/>
+      <w:lvlJc w:val="left"/>
+      <w:pPr>
+        <w:tabs>
+          <w:tab w:val="num" w:pos="2880"/>
+        </w:tabs>
+        <w:ind w:left="2880" w:hanging="360"/>
+      </w:pPr>
+      <w:rPr>
+        <w:rFonts w:ascii="Symbol" w:hAnsi="Symbol" w:hint="default"/>
+        <w:sz w:val="20"/>
+      </w:rPr>
+    </w:lvl>
+    <w:lvl w:ilvl="4" w:tentative="1">
+      <w:start w:val="1"/>
+      <w:numFmt w:val="bullet"/>
+      <w:lvlText w:val=""/>
+      <w:lvlJc w:val="left"/>
+      <w:pPr>
+        <w:tabs>
+          <w:tab w:val="num" w:pos="3600"/>
+        </w:tabs>
+        <w:ind w:left="3600" w:hanging="360"/>
+      </w:pPr>
+      <w:rPr>
+        <w:rFonts w:ascii="Symbol" w:hAnsi="Symbol" w:hint="default"/>
+        <w:sz w:val="20"/>
+      </w:rPr>
+    </w:lvl>
+    <w:lvl w:ilvl="5" w:tentative="1">
+      <w:start w:val="1"/>
+      <w:numFmt w:val="bullet"/>
+      <w:lvlText w:val=""/>
+      <w:lvlJc w:val="left"/>
+      <w:pPr>
+        <w:tabs>
+          <w:tab w:val="num" w:pos="4320"/>
+        </w:tabs>
+        <w:ind w:left="4320" w:hanging="360"/>
+      </w:pPr>
+      <w:rPr>
+        <w:rFonts w:ascii="Symbol" w:hAnsi="Symbol" w:hint="default"/>
+        <w:sz w:val="20"/>
+      </w:rPr>
+    </w:lvl>
+    <w:lvl w:ilvl="6" w:tentative="1">
+      <w:start w:val="1"/>
+      <w:numFmt w:val="bullet"/>
+      <w:lvlText w:val=""/>
+      <w:lvlJc w:val="left"/>
+      <w:pPr>
+        <w:tabs>
+          <w:tab w:val="num" w:pos="5040"/>
+        </w:tabs>
+        <w:ind w:left="5040" w:hanging="360"/>
+      </w:pPr>
+      <w:rPr>
+        <w:rFonts w:ascii="Symbol" w:hAnsi="Symbol" w:hint="default"/>
+        <w:sz w:val="20"/>
+      </w:rPr>
+    </w:lvl>
+    <w:lvl w:ilvl="7" w:tentative="1">
+      <w:start w:val="1"/>
+      <w:numFmt w:val="bullet"/>
+      <w:lvlText w:val=""/>
+      <w:lvlJc w:val="left"/>
+      <w:pPr>
+        <w:tabs>
+          <w:tab w:val="num" w:pos="5760"/>
+        </w:tabs>
+        <w:ind w:left="5760" w:hanging="360"/>
+      </w:pPr>
+      <w:rPr>
+        <w:rFonts w:ascii="Symbol" w:hAnsi="Symbol" w:hint="default"/>
+        <w:sz w:val="20"/>
+      </w:rPr>
+    </w:lvl>
+    <w:lvl w:ilvl="8" w:tentative="1">
+      <w:start w:val="1"/>
+      <w:numFmt w:val="bullet"/>
+      <w:lvlText w:val=""/>
+      <w:lvlJc w:val="left"/>
+      <w:pPr>
+        <w:tabs>
+          <w:tab w:val="num" w:pos="6480"/>
+        </w:tabs>
+        <w:ind w:left="6480" w:hanging="360"/>
+      </w:pPr>
+      <w:rPr>
+        <w:rFonts w:ascii="Symbol" w:hAnsi="Symbol" w:hint="default"/>
+        <w:sz w:val="20"/>
+      </w:rPr>
+    </w:lvl>
+  </w:abstractNum>
   <w:num w:numId="1" w16cid:durableId="1053850986">
+    <w:abstractNumId w:val="1"/>
+  </w:num>
+  <w:num w:numId="2" w16cid:durableId="1835799473">
     <w:abstractNumId w:val="0"/>
   </w:num>
 </w:numbering>

</xml_diff>